<commit_message>
> Thesis updated to 24_02_16
</commit_message>
<xml_diff>
--- a/Rachel/THESIS_10-02-16.docx
+++ b/Rachel/THESIS_10-02-16.docx
@@ -19,6 +19,7 @@
       </w:sdtPr>
       <w:sdtEndPr>
         <w:rPr>
+          <w:b/>
           <w:color w:val="auto"/>
         </w:rPr>
       </w:sdtEndPr>
@@ -254,7 +255,6 @@
                                     <w:calendar w:val="gregorian"/>
                                   </w:date>
                                 </w:sdtPr>
-                                <w:sdtEndPr/>
                                 <w:sdtContent>
                                   <w:p>
                                     <w:pPr>
@@ -300,7 +300,6 @@
                                     <w:dataBinding w:prefixMappings="xmlns:ns0='http://schemas.openxmlformats.org/officeDocument/2006/extended-properties' " w:xpath="/ns0:Properties[1]/ns0:Company[1]" w:storeItemID="{6668398D-A668-4E3E-A5EB-62B293D839F1}"/>
                                     <w:text/>
                                   </w:sdtPr>
-                                  <w:sdtEndPr/>
                                   <w:sdtContent>
                                     <w:r>
                                       <w:rPr>
@@ -331,7 +330,6 @@
                                     <w:dataBinding w:prefixMappings="xmlns:ns0='http://schemas.microsoft.com/office/2006/coverPageProps' " w:xpath="/ns0:CoverPageProperties[1]/ns0:CompanyAddress[1]" w:storeItemID="{55AF091B-3C7A-41E3-B477-F2FDAA23CFDA}"/>
                                     <w:text/>
                                   </w:sdtPr>
-                                  <w:sdtEndPr/>
                                   <w:sdtContent>
                                     <w:r>
                                       <w:rPr>
@@ -390,7 +388,6 @@
                               <w:calendar w:val="gregorian"/>
                             </w:date>
                           </w:sdtPr>
-                          <w:sdtEndPr/>
                           <w:sdtContent>
                             <w:p>
                               <w:pPr>
@@ -436,7 +433,6 @@
                               <w:dataBinding w:prefixMappings="xmlns:ns0='http://schemas.openxmlformats.org/officeDocument/2006/extended-properties' " w:xpath="/ns0:Properties[1]/ns0:Company[1]" w:storeItemID="{6668398D-A668-4E3E-A5EB-62B293D839F1}"/>
                               <w:text/>
                             </w:sdtPr>
-                            <w:sdtEndPr/>
                             <w:sdtContent>
                               <w:r>
                                 <w:rPr>
@@ -467,7 +463,6 @@
                               <w:dataBinding w:prefixMappings="xmlns:ns0='http://schemas.microsoft.com/office/2006/coverPageProps' " w:xpath="/ns0:CoverPageProperties[1]/ns0:CompanyAddress[1]" w:storeItemID="{55AF091B-3C7A-41E3-B477-F2FDAA23CFDA}"/>
                               <w:text/>
                             </w:sdtPr>
-                            <w:sdtEndPr/>
                             <w:sdtContent>
                               <w:r>
                                 <w:rPr>
@@ -546,7 +541,7 @@
           <w:pPr>
             <w:pStyle w:val="Heading1"/>
           </w:pPr>
-          <w:bookmarkStart w:id="0" w:name="_Toc442973707"/>
+          <w:bookmarkStart w:id="0" w:name="_Toc444084284"/>
           <w:r>
             <w:rPr>
               <w:noProof/>
@@ -705,6 +700,7 @@
     </w:p>
     <w:p>
       <w:pPr>
+        <w:jc w:val="center"/>
         <w:rPr>
           <w:sz w:val="32"/>
         </w:rPr>
@@ -744,6 +740,7 @@
     </w:p>
     <w:p>
       <w:pPr>
+        <w:jc w:val="center"/>
         <w:rPr>
           <w:sz w:val="32"/>
         </w:rPr>
@@ -881,7 +878,6 @@
       </w:sdtPr>
       <w:sdtEndPr>
         <w:rPr>
-          <w:b/>
           <w:bCs/>
           <w:noProof/>
         </w:rPr>
@@ -917,7 +913,29 @@
           <w:r>
             <w:fldChar w:fldCharType="separate"/>
           </w:r>
-          <w:hyperlink w:anchor="_Toc442973707" w:history="1">
+          <w:hyperlink w:anchor="_Toc444084284" w:history="1">
+            <w:r>
+              <w:rPr>
+                <w:rStyle w:val="Hyperlink"/>
+                <w:noProof/>
+              </w:rPr>
+              <w:t>1</w:t>
+            </w:r>
+            <w:r>
+              <w:rPr>
+                <w:rFonts w:eastAsiaTheme="minorEastAsia"/>
+                <w:noProof/>
+                <w:lang w:eastAsia="en-GB"/>
+              </w:rPr>
+              <w:tab/>
+            </w:r>
+            <w:r>
+              <w:rPr>
+                <w:noProof/>
+                <w:webHidden/>
+              </w:rPr>
+              <w:tab/>
+            </w:r>
             <w:r>
               <w:rPr>
                 <w:noProof/>
@@ -930,7 +948,7 @@
                 <w:noProof/>
                 <w:webHidden/>
               </w:rPr>
-              <w:instrText xml:space="preserve"> PAGEREF _Toc442973707 \h </w:instrText>
+              <w:instrText xml:space="preserve"> PAGEREF _Toc444084284 \h </w:instrText>
             </w:r>
             <w:r>
               <w:rPr>
@@ -974,7 +992,7 @@
               <w:lang w:eastAsia="en-GB"/>
             </w:rPr>
           </w:pPr>
-          <w:hyperlink w:anchor="_Toc442973708" w:history="1">
+          <w:hyperlink w:anchor="_Toc444084285" w:history="1">
             <w:r>
               <w:rPr>
                 <w:rStyle w:val="Hyperlink"/>
@@ -1016,7 +1034,7 @@
                 <w:noProof/>
                 <w:webHidden/>
               </w:rPr>
-              <w:instrText xml:space="preserve"> PAGEREF _Toc442973708 \h </w:instrText>
+              <w:instrText xml:space="preserve"> PAGEREF _Toc444084285 \h </w:instrText>
             </w:r>
             <w:r>
               <w:rPr>
@@ -1055,10 +1073,12 @@
               <w:tab w:val="right" w:leader="dot" w:pos="9016"/>
             </w:tabs>
             <w:rPr>
+              <w:rFonts w:eastAsiaTheme="minorEastAsia"/>
               <w:noProof/>
+              <w:lang w:eastAsia="en-GB"/>
             </w:rPr>
           </w:pPr>
-          <w:hyperlink w:anchor="_Toc442973709" w:history="1">
+          <w:hyperlink w:anchor="_Toc444084286" w:history="1">
             <w:r>
               <w:rPr>
                 <w:rStyle w:val="Hyperlink"/>
@@ -1068,7 +1088,9 @@
             </w:r>
             <w:r>
               <w:rPr>
-                <w:noProof/>
+                <w:rFonts w:eastAsiaTheme="minorEastAsia"/>
+                <w:noProof/>
+                <w:lang w:eastAsia="en-GB"/>
               </w:rPr>
               <w:tab/>
             </w:r>
@@ -1098,7 +1120,7 @@
                 <w:noProof/>
                 <w:webHidden/>
               </w:rPr>
-              <w:instrText xml:space="preserve"> PAGEREF _Toc442973709 \h </w:instrText>
+              <w:instrText xml:space="preserve"> PAGEREF _Toc444084286 \h </w:instrText>
             </w:r>
             <w:r>
               <w:rPr>
@@ -1137,10 +1159,12 @@
               <w:tab w:val="right" w:leader="dot" w:pos="9016"/>
             </w:tabs>
             <w:rPr>
+              <w:rFonts w:eastAsiaTheme="minorEastAsia"/>
               <w:noProof/>
+              <w:lang w:eastAsia="en-GB"/>
             </w:rPr>
           </w:pPr>
-          <w:hyperlink w:anchor="_Toc442973710" w:history="1">
+          <w:hyperlink w:anchor="_Toc444084287" w:history="1">
             <w:r>
               <w:rPr>
                 <w:rStyle w:val="Hyperlink"/>
@@ -1150,7 +1174,9 @@
             </w:r>
             <w:r>
               <w:rPr>
-                <w:noProof/>
+                <w:rFonts w:eastAsiaTheme="minorEastAsia"/>
+                <w:noProof/>
+                <w:lang w:eastAsia="en-GB"/>
               </w:rPr>
               <w:tab/>
             </w:r>
@@ -1180,7 +1206,7 @@
                 <w:noProof/>
                 <w:webHidden/>
               </w:rPr>
-              <w:instrText xml:space="preserve"> PAGEREF _Toc442973710 \h </w:instrText>
+              <w:instrText xml:space="preserve"> PAGEREF _Toc444084287 \h </w:instrText>
             </w:r>
             <w:r>
               <w:rPr>
@@ -1219,10 +1245,12 @@
               <w:tab w:val="right" w:leader="dot" w:pos="9016"/>
             </w:tabs>
             <w:rPr>
+              <w:rFonts w:eastAsiaTheme="minorEastAsia"/>
               <w:noProof/>
+              <w:lang w:eastAsia="en-GB"/>
             </w:rPr>
           </w:pPr>
-          <w:hyperlink w:anchor="_Toc442973711" w:history="1">
+          <w:hyperlink w:anchor="_Toc444084288" w:history="1">
             <w:r>
               <w:rPr>
                 <w:rStyle w:val="Hyperlink"/>
@@ -1232,7 +1260,9 @@
             </w:r>
             <w:r>
               <w:rPr>
-                <w:noProof/>
+                <w:rFonts w:eastAsiaTheme="minorEastAsia"/>
+                <w:noProof/>
+                <w:lang w:eastAsia="en-GB"/>
               </w:rPr>
               <w:tab/>
             </w:r>
@@ -1262,7 +1292,7 @@
                 <w:noProof/>
                 <w:webHidden/>
               </w:rPr>
-              <w:instrText xml:space="preserve"> PAGEREF _Toc442973711 \h </w:instrText>
+              <w:instrText xml:space="preserve"> PAGEREF _Toc444084288 \h </w:instrText>
             </w:r>
             <w:r>
               <w:rPr>
@@ -1301,10 +1331,12 @@
               <w:tab w:val="right" w:leader="dot" w:pos="9016"/>
             </w:tabs>
             <w:rPr>
+              <w:rFonts w:eastAsiaTheme="minorEastAsia"/>
               <w:noProof/>
+              <w:lang w:eastAsia="en-GB"/>
             </w:rPr>
           </w:pPr>
-          <w:hyperlink w:anchor="_Toc442973712" w:history="1">
+          <w:hyperlink w:anchor="_Toc444084289" w:history="1">
             <w:r>
               <w:rPr>
                 <w:rStyle w:val="Hyperlink"/>
@@ -1314,7 +1346,9 @@
             </w:r>
             <w:r>
               <w:rPr>
-                <w:noProof/>
+                <w:rFonts w:eastAsiaTheme="minorEastAsia"/>
+                <w:noProof/>
+                <w:lang w:eastAsia="en-GB"/>
               </w:rPr>
               <w:tab/>
             </w:r>
@@ -1344,7 +1378,7 @@
                 <w:noProof/>
                 <w:webHidden/>
               </w:rPr>
-              <w:instrText xml:space="preserve"> PAGEREF _Toc442973712 \h </w:instrText>
+              <w:instrText xml:space="preserve"> PAGEREF _Toc444084289 \h </w:instrText>
             </w:r>
             <w:r>
               <w:rPr>
@@ -1383,10 +1417,12 @@
               <w:tab w:val="right" w:leader="dot" w:pos="9016"/>
             </w:tabs>
             <w:rPr>
+              <w:rFonts w:eastAsiaTheme="minorEastAsia"/>
               <w:noProof/>
+              <w:lang w:eastAsia="en-GB"/>
             </w:rPr>
           </w:pPr>
-          <w:hyperlink w:anchor="_Toc442973713" w:history="1">
+          <w:hyperlink w:anchor="_Toc444084290" w:history="1">
             <w:r>
               <w:rPr>
                 <w:rStyle w:val="Hyperlink"/>
@@ -1396,7 +1432,9 @@
             </w:r>
             <w:r>
               <w:rPr>
-                <w:noProof/>
+                <w:rFonts w:eastAsiaTheme="minorEastAsia"/>
+                <w:noProof/>
+                <w:lang w:eastAsia="en-GB"/>
               </w:rPr>
               <w:tab/>
             </w:r>
@@ -1426,7 +1464,7 @@
                 <w:noProof/>
                 <w:webHidden/>
               </w:rPr>
-              <w:instrText xml:space="preserve"> PAGEREF _Toc442973713 \h </w:instrText>
+              <w:instrText xml:space="preserve"> PAGEREF _Toc444084290 \h </w:instrText>
             </w:r>
             <w:r>
               <w:rPr>
@@ -1465,10 +1503,12 @@
               <w:tab w:val="right" w:leader="dot" w:pos="9016"/>
             </w:tabs>
             <w:rPr>
+              <w:rFonts w:eastAsiaTheme="minorEastAsia"/>
               <w:noProof/>
+              <w:lang w:eastAsia="en-GB"/>
             </w:rPr>
           </w:pPr>
-          <w:hyperlink w:anchor="_Toc442973714" w:history="1">
+          <w:hyperlink w:anchor="_Toc444084291" w:history="1">
             <w:r>
               <w:rPr>
                 <w:rStyle w:val="Hyperlink"/>
@@ -1478,7 +1518,9 @@
             </w:r>
             <w:r>
               <w:rPr>
-                <w:noProof/>
+                <w:rFonts w:eastAsiaTheme="minorEastAsia"/>
+                <w:noProof/>
+                <w:lang w:eastAsia="en-GB"/>
               </w:rPr>
               <w:tab/>
             </w:r>
@@ -1508,7 +1550,7 @@
                 <w:noProof/>
                 <w:webHidden/>
               </w:rPr>
-              <w:instrText xml:space="preserve"> PAGEREF _Toc442973714 \h </w:instrText>
+              <w:instrText xml:space="preserve"> PAGEREF _Toc444084291 \h </w:instrText>
             </w:r>
             <w:r>
               <w:rPr>
@@ -1547,10 +1589,12 @@
               <w:tab w:val="right" w:leader="dot" w:pos="9016"/>
             </w:tabs>
             <w:rPr>
+              <w:rFonts w:eastAsiaTheme="minorEastAsia"/>
               <w:noProof/>
+              <w:lang w:eastAsia="en-GB"/>
             </w:rPr>
           </w:pPr>
-          <w:hyperlink w:anchor="_Toc442973715" w:history="1">
+          <w:hyperlink w:anchor="_Toc444084292" w:history="1">
             <w:r>
               <w:rPr>
                 <w:rStyle w:val="Hyperlink"/>
@@ -1560,7 +1604,9 @@
             </w:r>
             <w:r>
               <w:rPr>
-                <w:noProof/>
+                <w:rFonts w:eastAsiaTheme="minorEastAsia"/>
+                <w:noProof/>
+                <w:lang w:eastAsia="en-GB"/>
               </w:rPr>
               <w:tab/>
             </w:r>
@@ -1590,7 +1636,7 @@
                 <w:noProof/>
                 <w:webHidden/>
               </w:rPr>
-              <w:instrText xml:space="preserve"> PAGEREF _Toc442973715 \h </w:instrText>
+              <w:instrText xml:space="preserve"> PAGEREF _Toc444084292 \h </w:instrText>
             </w:r>
             <w:r>
               <w:rPr>
@@ -1629,10 +1675,12 @@
               <w:tab w:val="right" w:leader="dot" w:pos="9016"/>
             </w:tabs>
             <w:rPr>
+              <w:rFonts w:eastAsiaTheme="minorEastAsia"/>
               <w:noProof/>
+              <w:lang w:eastAsia="en-GB"/>
             </w:rPr>
           </w:pPr>
-          <w:hyperlink w:anchor="_Toc442973716" w:history="1">
+          <w:hyperlink w:anchor="_Toc444084293" w:history="1">
             <w:r>
               <w:rPr>
                 <w:rStyle w:val="Hyperlink"/>
@@ -1642,7 +1690,9 @@
             </w:r>
             <w:r>
               <w:rPr>
-                <w:noProof/>
+                <w:rFonts w:eastAsiaTheme="minorEastAsia"/>
+                <w:noProof/>
+                <w:lang w:eastAsia="en-GB"/>
               </w:rPr>
               <w:tab/>
             </w:r>
@@ -1672,7 +1722,7 @@
                 <w:noProof/>
                 <w:webHidden/>
               </w:rPr>
-              <w:instrText xml:space="preserve"> PAGEREF _Toc442973716 \h </w:instrText>
+              <w:instrText xml:space="preserve"> PAGEREF _Toc444084293 \h </w:instrText>
             </w:r>
             <w:r>
               <w:rPr>
@@ -1711,10 +1761,12 @@
               <w:tab w:val="right" w:leader="dot" w:pos="9016"/>
             </w:tabs>
             <w:rPr>
+              <w:rFonts w:eastAsiaTheme="minorEastAsia"/>
               <w:noProof/>
+              <w:lang w:eastAsia="en-GB"/>
             </w:rPr>
           </w:pPr>
-          <w:hyperlink w:anchor="_Toc442973717" w:history="1">
+          <w:hyperlink w:anchor="_Toc444084294" w:history="1">
             <w:r>
               <w:rPr>
                 <w:rStyle w:val="Hyperlink"/>
@@ -1724,7 +1776,9 @@
             </w:r>
             <w:r>
               <w:rPr>
-                <w:noProof/>
+                <w:rFonts w:eastAsiaTheme="minorEastAsia"/>
+                <w:noProof/>
+                <w:lang w:eastAsia="en-GB"/>
               </w:rPr>
               <w:tab/>
             </w:r>
@@ -1754,7 +1808,7 @@
                 <w:noProof/>
                 <w:webHidden/>
               </w:rPr>
-              <w:instrText xml:space="preserve"> PAGEREF _Toc442973717 \h </w:instrText>
+              <w:instrText xml:space="preserve"> PAGEREF _Toc444084294 \h </w:instrText>
             </w:r>
             <w:r>
               <w:rPr>
@@ -1793,10 +1847,12 @@
               <w:tab w:val="right" w:leader="dot" w:pos="9016"/>
             </w:tabs>
             <w:rPr>
+              <w:rFonts w:eastAsiaTheme="minorEastAsia"/>
               <w:noProof/>
+              <w:lang w:eastAsia="en-GB"/>
             </w:rPr>
           </w:pPr>
-          <w:hyperlink w:anchor="_Toc442973718" w:history="1">
+          <w:hyperlink w:anchor="_Toc444084295" w:history="1">
             <w:r>
               <w:rPr>
                 <w:rStyle w:val="Hyperlink"/>
@@ -1806,7 +1862,9 @@
             </w:r>
             <w:r>
               <w:rPr>
-                <w:noProof/>
+                <w:rFonts w:eastAsiaTheme="minorEastAsia"/>
+                <w:noProof/>
+                <w:lang w:eastAsia="en-GB"/>
               </w:rPr>
               <w:tab/>
             </w:r>
@@ -1836,7 +1894,7 @@
                 <w:noProof/>
                 <w:webHidden/>
               </w:rPr>
-              <w:instrText xml:space="preserve"> PAGEREF _Toc442973718 \h </w:instrText>
+              <w:instrText xml:space="preserve"> PAGEREF _Toc444084295 \h </w:instrText>
             </w:r>
             <w:r>
               <w:rPr>
@@ -1857,6 +1915,794 @@
                 <w:webHidden/>
               </w:rPr>
               <w:t>13</w:t>
+            </w:r>
+            <w:r>
+              <w:rPr>
+                <w:noProof/>
+                <w:webHidden/>
+              </w:rPr>
+              <w:fldChar w:fldCharType="end"/>
+            </w:r>
+          </w:hyperlink>
+        </w:p>
+        <w:p>
+          <w:pPr>
+            <w:pStyle w:val="TOC1"/>
+            <w:tabs>
+              <w:tab w:val="left" w:pos="440"/>
+              <w:tab w:val="right" w:leader="dot" w:pos="9016"/>
+            </w:tabs>
+            <w:rPr>
+              <w:rFonts w:eastAsiaTheme="minorEastAsia"/>
+              <w:noProof/>
+              <w:lang w:eastAsia="en-GB"/>
+            </w:rPr>
+          </w:pPr>
+          <w:hyperlink w:anchor="_Toc444084296" w:history="1">
+            <w:r>
+              <w:rPr>
+                <w:rStyle w:val="Hyperlink"/>
+                <w:noProof/>
+              </w:rPr>
+              <w:t>2</w:t>
+            </w:r>
+            <w:r>
+              <w:rPr>
+                <w:rFonts w:eastAsiaTheme="minorEastAsia"/>
+                <w:noProof/>
+                <w:lang w:eastAsia="en-GB"/>
+              </w:rPr>
+              <w:tab/>
+            </w:r>
+            <w:r>
+              <w:rPr>
+                <w:rStyle w:val="Hyperlink"/>
+                <w:noProof/>
+              </w:rPr>
+              <w:t>Literature review</w:t>
+            </w:r>
+            <w:r>
+              <w:rPr>
+                <w:noProof/>
+                <w:webHidden/>
+              </w:rPr>
+              <w:tab/>
+            </w:r>
+            <w:r>
+              <w:rPr>
+                <w:noProof/>
+                <w:webHidden/>
+              </w:rPr>
+              <w:fldChar w:fldCharType="begin"/>
+            </w:r>
+            <w:r>
+              <w:rPr>
+                <w:noProof/>
+                <w:webHidden/>
+              </w:rPr>
+              <w:instrText xml:space="preserve"> PAGEREF _Toc444084296 \h </w:instrText>
+            </w:r>
+            <w:r>
+              <w:rPr>
+                <w:noProof/>
+                <w:webHidden/>
+              </w:rPr>
+            </w:r>
+            <w:r>
+              <w:rPr>
+                <w:noProof/>
+                <w:webHidden/>
+              </w:rPr>
+              <w:fldChar w:fldCharType="separate"/>
+            </w:r>
+            <w:r>
+              <w:rPr>
+                <w:noProof/>
+                <w:webHidden/>
+              </w:rPr>
+              <w:t>14</w:t>
+            </w:r>
+            <w:r>
+              <w:rPr>
+                <w:noProof/>
+                <w:webHidden/>
+              </w:rPr>
+              <w:fldChar w:fldCharType="end"/>
+            </w:r>
+          </w:hyperlink>
+        </w:p>
+        <w:p>
+          <w:pPr>
+            <w:pStyle w:val="TOC2"/>
+            <w:tabs>
+              <w:tab w:val="left" w:pos="880"/>
+              <w:tab w:val="right" w:leader="dot" w:pos="9016"/>
+            </w:tabs>
+            <w:rPr>
+              <w:rFonts w:eastAsiaTheme="minorEastAsia"/>
+              <w:noProof/>
+              <w:lang w:eastAsia="en-GB"/>
+            </w:rPr>
+          </w:pPr>
+          <w:hyperlink w:anchor="_Toc444084297" w:history="1">
+            <w:r>
+              <w:rPr>
+                <w:rStyle w:val="Hyperlink"/>
+                <w:noProof/>
+              </w:rPr>
+              <w:t>2.1</w:t>
+            </w:r>
+            <w:r>
+              <w:rPr>
+                <w:rFonts w:eastAsiaTheme="minorEastAsia"/>
+                <w:noProof/>
+                <w:lang w:eastAsia="en-GB"/>
+              </w:rPr>
+              <w:tab/>
+            </w:r>
+            <w:r>
+              <w:rPr>
+                <w:rStyle w:val="Hyperlink"/>
+                <w:noProof/>
+              </w:rPr>
+              <w:t>Review A: Is a multiple c</w:t>
+            </w:r>
+            <w:r>
+              <w:rPr>
+                <w:rStyle w:val="Hyperlink"/>
+                <w:noProof/>
+              </w:rPr>
+              <w:t>h</w:t>
+            </w:r>
+            <w:r>
+              <w:rPr>
+                <w:rStyle w:val="Hyperlink"/>
+                <w:noProof/>
+              </w:rPr>
+              <w:t>oice quiz (MCQ) an efficient and effective format of assessing students?</w:t>
+            </w:r>
+            <w:r>
+              <w:rPr>
+                <w:noProof/>
+                <w:webHidden/>
+              </w:rPr>
+              <w:tab/>
+            </w:r>
+            <w:r>
+              <w:rPr>
+                <w:noProof/>
+                <w:webHidden/>
+              </w:rPr>
+              <w:fldChar w:fldCharType="begin"/>
+            </w:r>
+            <w:r>
+              <w:rPr>
+                <w:noProof/>
+                <w:webHidden/>
+              </w:rPr>
+              <w:instrText xml:space="preserve"> PAGEREF _Toc444084297 \h </w:instrText>
+            </w:r>
+            <w:r>
+              <w:rPr>
+                <w:noProof/>
+                <w:webHidden/>
+              </w:rPr>
+            </w:r>
+            <w:r>
+              <w:rPr>
+                <w:noProof/>
+                <w:webHidden/>
+              </w:rPr>
+              <w:fldChar w:fldCharType="separate"/>
+            </w:r>
+            <w:r>
+              <w:rPr>
+                <w:noProof/>
+                <w:webHidden/>
+              </w:rPr>
+              <w:t>15</w:t>
+            </w:r>
+            <w:r>
+              <w:rPr>
+                <w:noProof/>
+                <w:webHidden/>
+              </w:rPr>
+              <w:fldChar w:fldCharType="end"/>
+            </w:r>
+          </w:hyperlink>
+        </w:p>
+        <w:p>
+          <w:pPr>
+            <w:pStyle w:val="TOC2"/>
+            <w:tabs>
+              <w:tab w:val="left" w:pos="880"/>
+              <w:tab w:val="right" w:leader="dot" w:pos="9016"/>
+            </w:tabs>
+            <w:rPr>
+              <w:rFonts w:eastAsiaTheme="minorEastAsia"/>
+              <w:noProof/>
+              <w:lang w:eastAsia="en-GB"/>
+            </w:rPr>
+          </w:pPr>
+          <w:hyperlink w:anchor="_Toc444084298" w:history="1">
+            <w:r>
+              <w:rPr>
+                <w:rStyle w:val="Hyperlink"/>
+                <w:noProof/>
+              </w:rPr>
+              <w:t>2.2</w:t>
+            </w:r>
+            <w:r>
+              <w:rPr>
+                <w:rFonts w:eastAsiaTheme="minorEastAsia"/>
+                <w:noProof/>
+                <w:lang w:eastAsia="en-GB"/>
+              </w:rPr>
+              <w:tab/>
+            </w:r>
+            <w:r>
+              <w:rPr>
+                <w:rStyle w:val="Hyperlink"/>
+                <w:noProof/>
+              </w:rPr>
+              <w:t>2.2 Where MCQ testing came from</w:t>
+            </w:r>
+            <w:r>
+              <w:rPr>
+                <w:noProof/>
+                <w:webHidden/>
+              </w:rPr>
+              <w:tab/>
+            </w:r>
+            <w:r>
+              <w:rPr>
+                <w:noProof/>
+                <w:webHidden/>
+              </w:rPr>
+              <w:fldChar w:fldCharType="begin"/>
+            </w:r>
+            <w:r>
+              <w:rPr>
+                <w:noProof/>
+                <w:webHidden/>
+              </w:rPr>
+              <w:instrText xml:space="preserve"> PAGEREF _Toc444084298 \h </w:instrText>
+            </w:r>
+            <w:r>
+              <w:rPr>
+                <w:noProof/>
+                <w:webHidden/>
+              </w:rPr>
+            </w:r>
+            <w:r>
+              <w:rPr>
+                <w:noProof/>
+                <w:webHidden/>
+              </w:rPr>
+              <w:fldChar w:fldCharType="separate"/>
+            </w:r>
+            <w:r>
+              <w:rPr>
+                <w:noProof/>
+                <w:webHidden/>
+              </w:rPr>
+              <w:t>15</w:t>
+            </w:r>
+            <w:r>
+              <w:rPr>
+                <w:noProof/>
+                <w:webHidden/>
+              </w:rPr>
+              <w:fldChar w:fldCharType="end"/>
+            </w:r>
+          </w:hyperlink>
+        </w:p>
+        <w:p>
+          <w:pPr>
+            <w:pStyle w:val="TOC2"/>
+            <w:tabs>
+              <w:tab w:val="left" w:pos="880"/>
+              <w:tab w:val="right" w:leader="dot" w:pos="9016"/>
+            </w:tabs>
+            <w:rPr>
+              <w:rFonts w:eastAsiaTheme="minorEastAsia"/>
+              <w:noProof/>
+              <w:lang w:eastAsia="en-GB"/>
+            </w:rPr>
+          </w:pPr>
+          <w:hyperlink w:anchor="_Toc444084299" w:history="1">
+            <w:r>
+              <w:rPr>
+                <w:rStyle w:val="Hyperlink"/>
+                <w:noProof/>
+              </w:rPr>
+              <w:t>2.3</w:t>
+            </w:r>
+            <w:r>
+              <w:rPr>
+                <w:rFonts w:eastAsiaTheme="minorEastAsia"/>
+                <w:noProof/>
+                <w:lang w:eastAsia="en-GB"/>
+              </w:rPr>
+              <w:tab/>
+            </w:r>
+            <w:r>
+              <w:rPr>
+                <w:rStyle w:val="Hyperlink"/>
+                <w:noProof/>
+              </w:rPr>
+              <w:t>2.3 MCQ - an effective format for testing?</w:t>
+            </w:r>
+            <w:r>
+              <w:rPr>
+                <w:noProof/>
+                <w:webHidden/>
+              </w:rPr>
+              <w:tab/>
+            </w:r>
+            <w:r>
+              <w:rPr>
+                <w:noProof/>
+                <w:webHidden/>
+              </w:rPr>
+              <w:fldChar w:fldCharType="begin"/>
+            </w:r>
+            <w:r>
+              <w:rPr>
+                <w:noProof/>
+                <w:webHidden/>
+              </w:rPr>
+              <w:instrText xml:space="preserve"> PAGEREF _Toc444084299 \h </w:instrText>
+            </w:r>
+            <w:r>
+              <w:rPr>
+                <w:noProof/>
+                <w:webHidden/>
+              </w:rPr>
+            </w:r>
+            <w:r>
+              <w:rPr>
+                <w:noProof/>
+                <w:webHidden/>
+              </w:rPr>
+              <w:fldChar w:fldCharType="separate"/>
+            </w:r>
+            <w:r>
+              <w:rPr>
+                <w:noProof/>
+                <w:webHidden/>
+              </w:rPr>
+              <w:t>17</w:t>
+            </w:r>
+            <w:r>
+              <w:rPr>
+                <w:noProof/>
+                <w:webHidden/>
+              </w:rPr>
+              <w:fldChar w:fldCharType="end"/>
+            </w:r>
+          </w:hyperlink>
+        </w:p>
+        <w:p>
+          <w:pPr>
+            <w:pStyle w:val="TOC3"/>
+            <w:tabs>
+              <w:tab w:val="left" w:pos="1320"/>
+              <w:tab w:val="right" w:leader="dot" w:pos="9016"/>
+            </w:tabs>
+            <w:rPr>
+              <w:rFonts w:eastAsiaTheme="minorEastAsia"/>
+              <w:noProof/>
+              <w:lang w:eastAsia="en-GB"/>
+            </w:rPr>
+          </w:pPr>
+          <w:hyperlink w:anchor="_Toc444084300" w:history="1">
+            <w:r>
+              <w:rPr>
+                <w:rStyle w:val="Hyperlink"/>
+                <w:noProof/>
+              </w:rPr>
+              <w:t>2.3.1</w:t>
+            </w:r>
+            <w:r>
+              <w:rPr>
+                <w:rFonts w:eastAsiaTheme="minorEastAsia"/>
+                <w:noProof/>
+                <w:lang w:eastAsia="en-GB"/>
+              </w:rPr>
+              <w:tab/>
+            </w:r>
+            <w:r>
+              <w:rPr>
+                <w:rStyle w:val="Hyperlink"/>
+                <w:noProof/>
+              </w:rPr>
+              <w:t>2.3.1 Advantages and disadvantages of using MCQs as a method of testing</w:t>
+            </w:r>
+            <w:r>
+              <w:rPr>
+                <w:noProof/>
+                <w:webHidden/>
+              </w:rPr>
+              <w:tab/>
+            </w:r>
+            <w:r>
+              <w:rPr>
+                <w:noProof/>
+                <w:webHidden/>
+              </w:rPr>
+              <w:fldChar w:fldCharType="begin"/>
+            </w:r>
+            <w:r>
+              <w:rPr>
+                <w:noProof/>
+                <w:webHidden/>
+              </w:rPr>
+              <w:instrText xml:space="preserve"> PAGEREF _Toc444084300 \h </w:instrText>
+            </w:r>
+            <w:r>
+              <w:rPr>
+                <w:noProof/>
+                <w:webHidden/>
+              </w:rPr>
+            </w:r>
+            <w:r>
+              <w:rPr>
+                <w:noProof/>
+                <w:webHidden/>
+              </w:rPr>
+              <w:fldChar w:fldCharType="separate"/>
+            </w:r>
+            <w:r>
+              <w:rPr>
+                <w:noProof/>
+                <w:webHidden/>
+              </w:rPr>
+              <w:t>19</w:t>
+            </w:r>
+            <w:r>
+              <w:rPr>
+                <w:noProof/>
+                <w:webHidden/>
+              </w:rPr>
+              <w:fldChar w:fldCharType="end"/>
+            </w:r>
+          </w:hyperlink>
+        </w:p>
+        <w:p>
+          <w:pPr>
+            <w:pStyle w:val="TOC2"/>
+            <w:tabs>
+              <w:tab w:val="left" w:pos="880"/>
+              <w:tab w:val="right" w:leader="dot" w:pos="9016"/>
+            </w:tabs>
+            <w:rPr>
+              <w:rFonts w:eastAsiaTheme="minorEastAsia"/>
+              <w:noProof/>
+              <w:lang w:eastAsia="en-GB"/>
+            </w:rPr>
+          </w:pPr>
+          <w:hyperlink w:anchor="_Toc444084301" w:history="1">
+            <w:r>
+              <w:rPr>
+                <w:rStyle w:val="Hyperlink"/>
+                <w:noProof/>
+              </w:rPr>
+              <w:t>2.4</w:t>
+            </w:r>
+            <w:r>
+              <w:rPr>
+                <w:rFonts w:eastAsiaTheme="minorEastAsia"/>
+                <w:noProof/>
+                <w:lang w:eastAsia="en-GB"/>
+              </w:rPr>
+              <w:tab/>
+            </w:r>
+            <w:r>
+              <w:rPr>
+                <w:rStyle w:val="Hyperlink"/>
+                <w:noProof/>
+              </w:rPr>
+              <w:t>2.4 Essay Exams verses Multiple Choice Quiz</w:t>
+            </w:r>
+            <w:r>
+              <w:rPr>
+                <w:noProof/>
+                <w:webHidden/>
+              </w:rPr>
+              <w:tab/>
+            </w:r>
+            <w:r>
+              <w:rPr>
+                <w:noProof/>
+                <w:webHidden/>
+              </w:rPr>
+              <w:fldChar w:fldCharType="begin"/>
+            </w:r>
+            <w:r>
+              <w:rPr>
+                <w:noProof/>
+                <w:webHidden/>
+              </w:rPr>
+              <w:instrText xml:space="preserve"> PAGEREF _Toc444084301 \h </w:instrText>
+            </w:r>
+            <w:r>
+              <w:rPr>
+                <w:noProof/>
+                <w:webHidden/>
+              </w:rPr>
+            </w:r>
+            <w:r>
+              <w:rPr>
+                <w:noProof/>
+                <w:webHidden/>
+              </w:rPr>
+              <w:fldChar w:fldCharType="separate"/>
+            </w:r>
+            <w:r>
+              <w:rPr>
+                <w:noProof/>
+                <w:webHidden/>
+              </w:rPr>
+              <w:t>20</w:t>
+            </w:r>
+            <w:r>
+              <w:rPr>
+                <w:noProof/>
+                <w:webHidden/>
+              </w:rPr>
+              <w:fldChar w:fldCharType="end"/>
+            </w:r>
+          </w:hyperlink>
+        </w:p>
+        <w:p>
+          <w:pPr>
+            <w:pStyle w:val="TOC2"/>
+            <w:tabs>
+              <w:tab w:val="left" w:pos="880"/>
+              <w:tab w:val="right" w:leader="dot" w:pos="9016"/>
+            </w:tabs>
+            <w:rPr>
+              <w:rFonts w:eastAsiaTheme="minorEastAsia"/>
+              <w:noProof/>
+              <w:lang w:eastAsia="en-GB"/>
+            </w:rPr>
+          </w:pPr>
+          <w:hyperlink w:anchor="_Toc444084302" w:history="1">
+            <w:r>
+              <w:rPr>
+                <w:rStyle w:val="Hyperlink"/>
+                <w:noProof/>
+              </w:rPr>
+              <w:t>2.5</w:t>
+            </w:r>
+            <w:r>
+              <w:rPr>
+                <w:rFonts w:eastAsiaTheme="minorEastAsia"/>
+                <w:noProof/>
+                <w:lang w:eastAsia="en-GB"/>
+              </w:rPr>
+              <w:tab/>
+            </w:r>
+            <w:r>
+              <w:rPr>
+                <w:rStyle w:val="Hyperlink"/>
+                <w:noProof/>
+              </w:rPr>
+              <w:t>2.5 Conclusion</w:t>
+            </w:r>
+            <w:r>
+              <w:rPr>
+                <w:noProof/>
+                <w:webHidden/>
+              </w:rPr>
+              <w:tab/>
+            </w:r>
+            <w:r>
+              <w:rPr>
+                <w:noProof/>
+                <w:webHidden/>
+              </w:rPr>
+              <w:fldChar w:fldCharType="begin"/>
+            </w:r>
+            <w:r>
+              <w:rPr>
+                <w:noProof/>
+                <w:webHidden/>
+              </w:rPr>
+              <w:instrText xml:space="preserve"> PAGEREF _Toc444084302 \h </w:instrText>
+            </w:r>
+            <w:r>
+              <w:rPr>
+                <w:noProof/>
+                <w:webHidden/>
+              </w:rPr>
+            </w:r>
+            <w:r>
+              <w:rPr>
+                <w:noProof/>
+                <w:webHidden/>
+              </w:rPr>
+              <w:fldChar w:fldCharType="separate"/>
+            </w:r>
+            <w:r>
+              <w:rPr>
+                <w:noProof/>
+                <w:webHidden/>
+              </w:rPr>
+              <w:t>21</w:t>
+            </w:r>
+            <w:r>
+              <w:rPr>
+                <w:noProof/>
+                <w:webHidden/>
+              </w:rPr>
+              <w:fldChar w:fldCharType="end"/>
+            </w:r>
+          </w:hyperlink>
+        </w:p>
+        <w:p>
+          <w:pPr>
+            <w:pStyle w:val="TOC2"/>
+            <w:tabs>
+              <w:tab w:val="left" w:pos="880"/>
+              <w:tab w:val="right" w:leader="dot" w:pos="9016"/>
+            </w:tabs>
+            <w:rPr>
+              <w:rFonts w:eastAsiaTheme="minorEastAsia"/>
+              <w:noProof/>
+              <w:lang w:eastAsia="en-GB"/>
+            </w:rPr>
+          </w:pPr>
+          <w:hyperlink w:anchor="_Toc444084303" w:history="1">
+            <w:r>
+              <w:rPr>
+                <w:rStyle w:val="Hyperlink"/>
+                <w:noProof/>
+              </w:rPr>
+              <w:t>2.6</w:t>
+            </w:r>
+            <w:r>
+              <w:rPr>
+                <w:rFonts w:eastAsiaTheme="minorEastAsia"/>
+                <w:noProof/>
+                <w:lang w:eastAsia="en-GB"/>
+              </w:rPr>
+              <w:tab/>
+            </w:r>
+            <w:r>
+              <w:rPr>
+                <w:rStyle w:val="Hyperlink"/>
+                <w:noProof/>
+              </w:rPr>
+              <w:t>2.6 References</w:t>
+            </w:r>
+            <w:r>
+              <w:rPr>
+                <w:noProof/>
+                <w:webHidden/>
+              </w:rPr>
+              <w:tab/>
+            </w:r>
+            <w:r>
+              <w:rPr>
+                <w:noProof/>
+                <w:webHidden/>
+              </w:rPr>
+              <w:fldChar w:fldCharType="begin"/>
+            </w:r>
+            <w:r>
+              <w:rPr>
+                <w:noProof/>
+                <w:webHidden/>
+              </w:rPr>
+              <w:instrText xml:space="preserve"> PAGEREF _Toc444084303 \h </w:instrText>
+            </w:r>
+            <w:r>
+              <w:rPr>
+                <w:noProof/>
+                <w:webHidden/>
+              </w:rPr>
+            </w:r>
+            <w:r>
+              <w:rPr>
+                <w:noProof/>
+                <w:webHidden/>
+              </w:rPr>
+              <w:fldChar w:fldCharType="separate"/>
+            </w:r>
+            <w:r>
+              <w:rPr>
+                <w:noProof/>
+                <w:webHidden/>
+              </w:rPr>
+              <w:t>22</w:t>
+            </w:r>
+            <w:r>
+              <w:rPr>
+                <w:noProof/>
+                <w:webHidden/>
+              </w:rPr>
+              <w:fldChar w:fldCharType="end"/>
+            </w:r>
+          </w:hyperlink>
+        </w:p>
+        <w:p>
+          <w:pPr>
+            <w:pStyle w:val="TOC2"/>
+            <w:tabs>
+              <w:tab w:val="left" w:pos="880"/>
+              <w:tab w:val="right" w:leader="dot" w:pos="9016"/>
+            </w:tabs>
+            <w:rPr>
+              <w:rFonts w:eastAsiaTheme="minorEastAsia"/>
+              <w:noProof/>
+              <w:lang w:eastAsia="en-GB"/>
+            </w:rPr>
+          </w:pPr>
+          <w:hyperlink w:anchor="_Toc444084304" w:history="1">
+            <w:r>
+              <w:rPr>
+                <w:rStyle w:val="Hyperlink"/>
+                <w:noProof/>
+              </w:rPr>
+              <w:t>2.7</w:t>
+            </w:r>
+            <w:r>
+              <w:rPr>
+                <w:rFonts w:eastAsiaTheme="minorEastAsia"/>
+                <w:noProof/>
+                <w:lang w:eastAsia="en-GB"/>
+              </w:rPr>
+              <w:tab/>
+            </w:r>
+            <w:r>
+              <w:rPr>
+                <w:rStyle w:val="Hyperlink"/>
+                <w:noProof/>
+              </w:rPr>
+              <w:t>2.7 Bibliography</w:t>
+            </w:r>
+            <w:r>
+              <w:rPr>
+                <w:noProof/>
+                <w:webHidden/>
+              </w:rPr>
+              <w:tab/>
+            </w:r>
+            <w:r>
+              <w:rPr>
+                <w:noProof/>
+                <w:webHidden/>
+              </w:rPr>
+              <w:fldChar w:fldCharType="begin"/>
+            </w:r>
+            <w:r>
+              <w:rPr>
+                <w:noProof/>
+                <w:webHidden/>
+              </w:rPr>
+              <w:instrText xml:space="preserve"> PAGEREF _Toc444084304 \h </w:instrText>
+            </w:r>
+            <w:r>
+              <w:rPr>
+                <w:noProof/>
+                <w:webHidden/>
+              </w:rPr>
+            </w:r>
+            <w:r>
+              <w:rPr>
+                <w:noProof/>
+                <w:webHidden/>
+              </w:rPr>
+              <w:fldChar w:fldCharType="separate"/>
+            </w:r>
+            <w:r>
+              <w:rPr>
+                <w:noProof/>
+                <w:webHidden/>
+              </w:rPr>
+              <w:t>23</w:t>
             </w:r>
             <w:r>
               <w:rPr>
@@ -1874,10 +2720,12 @@
               <w:tab w:val="right" w:leader="dot" w:pos="9016"/>
             </w:tabs>
             <w:rPr>
+              <w:rFonts w:eastAsiaTheme="minorEastAsia"/>
               <w:noProof/>
+              <w:lang w:eastAsia="en-GB"/>
             </w:rPr>
           </w:pPr>
-          <w:hyperlink w:anchor="_Toc442973719" w:history="1">
+          <w:hyperlink w:anchor="_Toc444084305" w:history="1">
             <w:r>
               <w:rPr>
                 <w:rStyle w:val="Hyperlink"/>
@@ -1904,7 +2752,7 @@
                 <w:noProof/>
                 <w:webHidden/>
               </w:rPr>
-              <w:instrText xml:space="preserve"> PAGEREF _Toc442973719 \h </w:instrText>
+              <w:instrText xml:space="preserve"> PAGEREF _Toc444084305 \h </w:instrText>
             </w:r>
             <w:r>
               <w:rPr>
@@ -1924,7 +2772,7 @@
                 <w:noProof/>
                 <w:webHidden/>
               </w:rPr>
-              <w:t>14</w:t>
+              <w:t>23</w:t>
             </w:r>
             <w:r>
               <w:rPr>
@@ -2026,7 +2874,7 @@
           <w:numId w:val="8"/>
         </w:numPr>
       </w:pPr>
-      <w:bookmarkStart w:id="1" w:name="_Toc442973708"/>
+      <w:bookmarkStart w:id="1" w:name="_Toc444084285"/>
       <w:r>
         <w:lastRenderedPageBreak/>
         <w:t>Introduction</w:t>
@@ -2215,7 +3063,7 @@
         </w:rPr>
       </w:pPr>
       <w:bookmarkStart w:id="2" w:name="_Toc437864617"/>
-      <w:bookmarkStart w:id="3" w:name="_Toc442973709"/>
+      <w:bookmarkStart w:id="3" w:name="_Toc444084286"/>
       <w:r>
         <w:rPr>
           <w:rFonts w:eastAsiaTheme="minorHAnsi"/>
@@ -2265,7 +3113,7 @@
         <w:pStyle w:val="Heading2"/>
       </w:pPr>
       <w:bookmarkStart w:id="4" w:name="_Toc437864618"/>
-      <w:bookmarkStart w:id="5" w:name="_Toc442973710"/>
+      <w:bookmarkStart w:id="5" w:name="_Toc444084287"/>
       <w:r>
         <w:lastRenderedPageBreak/>
         <w:t>Target Audience</w:t>
@@ -2329,7 +3177,7 @@
         <w:pStyle w:val="Heading2"/>
       </w:pPr>
       <w:bookmarkStart w:id="6" w:name="_Toc437864619"/>
-      <w:bookmarkStart w:id="7" w:name="_Toc442973711"/>
+      <w:bookmarkStart w:id="7" w:name="_Toc444084288"/>
       <w:r>
         <w:lastRenderedPageBreak/>
         <w:t>Main Research Questions</w:t>
@@ -2569,7 +3417,7 @@
         <w:pStyle w:val="Heading2"/>
       </w:pPr>
       <w:bookmarkStart w:id="8" w:name="_Toc437864620"/>
-      <w:bookmarkStart w:id="9" w:name="_Toc442973712"/>
+      <w:bookmarkStart w:id="9" w:name="_Toc444084289"/>
       <w:r>
         <w:lastRenderedPageBreak/>
         <w:t>Justification/Benefits</w:t>
@@ -2747,7 +3595,7 @@
         <w:pStyle w:val="Heading2"/>
       </w:pPr>
       <w:bookmarkStart w:id="10" w:name="_Toc437864621"/>
-      <w:bookmarkStart w:id="11" w:name="_Toc442973713"/>
+      <w:bookmarkStart w:id="11" w:name="_Toc444084290"/>
       <w:r>
         <w:lastRenderedPageBreak/>
         <w:t>Feasibility</w:t>
@@ -2797,7 +3645,7 @@
         <w:pStyle w:val="Heading2"/>
       </w:pPr>
       <w:bookmarkStart w:id="12" w:name="_Toc437864622"/>
-      <w:bookmarkStart w:id="13" w:name="_Toc442973714"/>
+      <w:bookmarkStart w:id="13" w:name="_Toc444084291"/>
       <w:r>
         <w:lastRenderedPageBreak/>
         <w:t>Systems Development Life Cycle (SDLC)</w:t>
@@ -3132,7 +3980,7 @@
         <w:pStyle w:val="Heading2"/>
       </w:pPr>
       <w:bookmarkStart w:id="18" w:name="_Toc437864623"/>
-      <w:bookmarkStart w:id="19" w:name="_Toc442973715"/>
+      <w:bookmarkStart w:id="19" w:name="_Toc444084292"/>
       <w:r>
         <w:lastRenderedPageBreak/>
         <w:t>Proposed Methodologies</w:t>
@@ -3173,24 +4021,28 @@
       </w:pPr>
     </w:p>
     <w:p>
+      <w:pPr>
+        <w:rPr>
+          <w:b/>
+        </w:rPr>
+      </w:pPr>
       <w:bookmarkStart w:id="20" w:name="_Toc437864624"/>
       <w:r>
+        <w:rPr>
+          <w:b/>
+        </w:rPr>
         <w:t>Member 1</w:t>
       </w:r>
       <w:bookmarkEnd w:id="20"/>
       <w:r>
+        <w:rPr>
+          <w:b/>
+        </w:rPr>
         <w:t xml:space="preserve"> </w:t>
       </w:r>
     </w:p>
     <w:p>
       <w:pPr>
-        <w:rPr>
-          <w:color w:val="000000" w:themeColor="text1"/>
-        </w:rPr>
-      </w:pPr>
-    </w:p>
-    <w:p>
-      <w:pPr>
         <w:spacing w:line="360" w:lineRule="auto"/>
         <w:rPr>
           <w:color w:val="000000" w:themeColor="text1"/>
@@ -3205,24 +4057,28 @@
     </w:p>
     <w:p/>
     <w:p>
+      <w:pPr>
+        <w:rPr>
+          <w:b/>
+        </w:rPr>
+      </w:pPr>
       <w:bookmarkStart w:id="21" w:name="_Toc437864625"/>
       <w:r>
+        <w:rPr>
+          <w:b/>
+        </w:rPr>
         <w:t>Member 2</w:t>
       </w:r>
       <w:bookmarkEnd w:id="21"/>
       <w:r>
+        <w:rPr>
+          <w:b/>
+        </w:rPr>
         <w:t xml:space="preserve"> </w:t>
       </w:r>
     </w:p>
     <w:p>
       <w:pPr>
-        <w:rPr>
-          <w:color w:val="000000" w:themeColor="text1"/>
-        </w:rPr>
-      </w:pPr>
-    </w:p>
-    <w:p>
-      <w:pPr>
         <w:spacing w:line="360" w:lineRule="auto"/>
         <w:rPr>
           <w:color w:val="000000" w:themeColor="text1"/>
@@ -3265,67 +4121,154 @@
     </w:p>
     <w:p>
       <w:pPr>
-        <w:spacing w:line="360" w:lineRule="auto"/>
-        <w:rPr>
-          <w:color w:val="000000" w:themeColor="text1"/>
-        </w:rPr>
-      </w:pPr>
-    </w:p>
-    <w:p>
-      <w:pPr>
-        <w:spacing w:line="360" w:lineRule="auto"/>
-        <w:rPr>
-          <w:color w:val="000000" w:themeColor="text1"/>
-        </w:rPr>
-      </w:pPr>
-    </w:p>
-    <w:p>
-      <w:pPr>
-        <w:spacing w:line="360" w:lineRule="auto"/>
-        <w:rPr>
-          <w:color w:val="000000" w:themeColor="text1"/>
-        </w:rPr>
-      </w:pPr>
-    </w:p>
-    <w:p>
-      <w:pPr>
-        <w:spacing w:line="360" w:lineRule="auto"/>
-        <w:rPr>
-          <w:color w:val="000000" w:themeColor="text1"/>
-        </w:rPr>
-      </w:pPr>
-    </w:p>
-    <w:p>
+        <w:rPr>
+          <w:b/>
+        </w:rPr>
+      </w:pPr>
       <w:bookmarkStart w:id="22" w:name="_Toc437864626"/>
       <w:r>
+        <w:rPr>
+          <w:b/>
+        </w:rPr>
+        <w:t>Member 3</w:t>
+      </w:r>
+      <w:bookmarkEnd w:id="22"/>
+      <w:r>
+        <w:rPr>
+          <w:b/>
+        </w:rPr>
+        <w:t xml:space="preserve"> </w:t>
+      </w:r>
+    </w:p>
+    <w:p>
+      <w:pPr>
+        <w:spacing w:line="360" w:lineRule="auto"/>
+        <w:rPr>
+          <w:color w:val="000000" w:themeColor="text1"/>
+        </w:rPr>
+      </w:pPr>
+      <w:r>
+        <w:rPr>
+          <w:color w:val="000000" w:themeColor="text1"/>
+        </w:rPr>
+        <w:t xml:space="preserve">This member will target the graphical user interface. The main objective is to develop a smooth and an aesthetic application which will encourage return customers and customer growth. Development of custom imagery for the application will be established using tools such as Adobe Illustrator, Adobe Photoshop and GIMP.   </w:t>
+      </w:r>
+    </w:p>
+    <w:p>
+      <w:pPr>
+        <w:spacing w:line="360" w:lineRule="auto"/>
+        <w:rPr>
+          <w:color w:val="000000" w:themeColor="text1"/>
+        </w:rPr>
+      </w:pPr>
+    </w:p>
+    <w:p>
+      <w:pPr>
+        <w:spacing w:line="360" w:lineRule="auto"/>
+        <w:rPr>
+          <w:color w:val="000000" w:themeColor="text1"/>
+        </w:rPr>
+      </w:pPr>
+    </w:p>
+    <w:p>
+      <w:pPr>
+        <w:rPr>
+          <w:b/>
+        </w:rPr>
+      </w:pPr>
+      <w:r>
+        <w:rPr>
+          <w:b/>
+        </w:rPr>
         <w:lastRenderedPageBreak/>
-        <w:t>Member 3</w:t>
-      </w:r>
-      <w:bookmarkEnd w:id="22"/>
-      <w:r>
+        <w:t>Member 4</w:t>
+      </w:r>
+    </w:p>
+    <w:p>
+      <w:pPr>
+        <w:spacing w:line="360" w:lineRule="auto"/>
+        <w:rPr>
+          <w:color w:val="000000" w:themeColor="text1"/>
+        </w:rPr>
+      </w:pPr>
+      <w:r>
+        <w:rPr>
+          <w:color w:val="000000" w:themeColor="text1"/>
+        </w:rPr>
+        <w:t xml:space="preserve">At the mid-point of development, it was proposed to initiate a fourth member to the team. This member’s primary responsibility was to develop an extensive and in-depth testing system. Using </w:t>
+      </w:r>
+      <w:r>
+        <w:rPr>
+          <w:color w:val="000000" w:themeColor="text1"/>
+        </w:rPr>
+        <w:t>Unit Testing,</w:t>
+      </w:r>
+      <w:r>
+        <w:rPr>
+          <w:color w:val="000000" w:themeColor="text1"/>
+        </w:rPr>
         <w:t xml:space="preserve"> </w:t>
       </w:r>
-    </w:p>
-    <w:p>
-      <w:pPr>
-        <w:rPr>
-          <w:color w:val="000000" w:themeColor="text1"/>
-        </w:rPr>
-      </w:pPr>
-    </w:p>
-    <w:p>
-      <w:pPr>
-        <w:spacing w:line="360" w:lineRule="auto"/>
-        <w:rPr>
-          <w:color w:val="000000" w:themeColor="text1"/>
-        </w:rPr>
-      </w:pPr>
-      <w:r>
-        <w:rPr>
-          <w:color w:val="000000" w:themeColor="text1"/>
-        </w:rPr>
-        <w:t xml:space="preserve">This member will target the graphical user interface. The main objective is to develop a smooth and an aesthetic application which will encourage return customers and customer growth. Development of custom imagery for the application will be established using tools such as Adobe Illustrator, Adobe Photoshop and GIMP.   </w:t>
-      </w:r>
+      <w:r>
+        <w:rPr>
+          <w:color w:val="000000" w:themeColor="text1"/>
+        </w:rPr>
+        <w:t>this member will challenge the application source code to identify any vulnerabilities which exist, which will in turn help eliminate any flaws which may not be recognised until the application is released for beta testing.</w:t>
+      </w:r>
+    </w:p>
+    <w:p>
+      <w:pPr>
+        <w:spacing w:line="360" w:lineRule="auto"/>
+        <w:rPr>
+          <w:color w:val="000000" w:themeColor="text1"/>
+        </w:rPr>
+      </w:pPr>
+      <w:r>
+        <w:rPr>
+          <w:color w:val="000000" w:themeColor="text1"/>
+        </w:rPr>
+        <w:t>There will be a separate chapter dedicated to this category later in the documentation which will include a log of all the tests, their functions, the expected result, the actual result, and any recommendations or changes made to the code to ensure test passing.</w:t>
+      </w:r>
+      <w:bookmarkStart w:id="23" w:name="_GoBack"/>
+      <w:bookmarkEnd w:id="23"/>
+      <w:r>
+        <w:rPr>
+          <w:color w:val="000000" w:themeColor="text1"/>
+        </w:rPr>
+        <w:t xml:space="preserve"> </w:t>
+      </w:r>
+    </w:p>
+    <w:p>
+      <w:pPr>
+        <w:spacing w:line="360" w:lineRule="auto"/>
+        <w:rPr>
+          <w:color w:val="000000" w:themeColor="text1"/>
+        </w:rPr>
+      </w:pPr>
+    </w:p>
+    <w:p>
+      <w:pPr>
+        <w:spacing w:line="360" w:lineRule="auto"/>
+        <w:rPr>
+          <w:color w:val="000000" w:themeColor="text1"/>
+        </w:rPr>
+      </w:pPr>
+    </w:p>
+    <w:p>
+      <w:pPr>
+        <w:spacing w:line="360" w:lineRule="auto"/>
+        <w:rPr>
+          <w:color w:val="000000" w:themeColor="text1"/>
+        </w:rPr>
+      </w:pPr>
+    </w:p>
+    <w:p>
+      <w:pPr>
+        <w:spacing w:line="360" w:lineRule="auto"/>
+        <w:rPr>
+          <w:color w:val="000000" w:themeColor="text1"/>
+        </w:rPr>
+      </w:pPr>
     </w:p>
     <w:p>
       <w:pPr>
@@ -3366,13 +4309,21 @@
       </w:pPr>
     </w:p>
     <w:p>
-      <w:bookmarkStart w:id="23" w:name="_Toc433277410"/>
-      <w:bookmarkStart w:id="24" w:name="_Toc437864627"/>
-      <w:r>
+      <w:pPr>
+        <w:rPr>
+          <w:b/>
+        </w:rPr>
+      </w:pPr>
+      <w:bookmarkStart w:id="24" w:name="_Toc433277410"/>
+      <w:bookmarkStart w:id="25" w:name="_Toc437864627"/>
+      <w:r>
+        <w:rPr>
+          <w:b/>
+        </w:rPr>
         <w:t>Group Elements</w:t>
       </w:r>
-      <w:bookmarkEnd w:id="23"/>
       <w:bookmarkEnd w:id="24"/>
+      <w:bookmarkEnd w:id="25"/>
     </w:p>
     <w:p>
       <w:pPr>
@@ -3426,14 +4377,14 @@
       <w:pPr>
         <w:pStyle w:val="Heading2"/>
       </w:pPr>
-      <w:bookmarkStart w:id="25" w:name="_Toc437864628"/>
-      <w:bookmarkStart w:id="26" w:name="_Toc442973716"/>
+      <w:bookmarkStart w:id="26" w:name="_Toc437864628"/>
+      <w:bookmarkStart w:id="27" w:name="_Toc444084293"/>
       <w:r>
         <w:lastRenderedPageBreak/>
         <w:t>Application</w:t>
       </w:r>
-      <w:bookmarkEnd w:id="25"/>
       <w:bookmarkEnd w:id="26"/>
+      <w:bookmarkEnd w:id="27"/>
     </w:p>
     <w:p>
       <w:pPr>
@@ -3472,13 +4423,21 @@
       </w:r>
     </w:p>
     <w:p>
-      <w:bookmarkStart w:id="27" w:name="_Toc433277397"/>
-      <w:bookmarkStart w:id="28" w:name="_Toc437864629"/>
-      <w:r>
+      <w:pPr>
+        <w:rPr>
+          <w:b/>
+        </w:rPr>
+      </w:pPr>
+      <w:bookmarkStart w:id="28" w:name="_Toc433277397"/>
+      <w:bookmarkStart w:id="29" w:name="_Toc437864629"/>
+      <w:r>
+        <w:rPr>
+          <w:b/>
+        </w:rPr>
         <w:t>Level 1</w:t>
       </w:r>
-      <w:bookmarkEnd w:id="27"/>
       <w:bookmarkEnd w:id="28"/>
+      <w:bookmarkEnd w:id="29"/>
     </w:p>
     <w:p>
       <w:pPr>
@@ -3495,13 +4454,21 @@
       </w:r>
     </w:p>
     <w:p>
-      <w:bookmarkStart w:id="29" w:name="_Toc433277398"/>
-      <w:bookmarkStart w:id="30" w:name="_Toc437864630"/>
-      <w:r>
+      <w:pPr>
+        <w:rPr>
+          <w:b/>
+        </w:rPr>
+      </w:pPr>
+      <w:bookmarkStart w:id="30" w:name="_Toc433277398"/>
+      <w:bookmarkStart w:id="31" w:name="_Toc437864630"/>
+      <w:r>
+        <w:rPr>
+          <w:b/>
+        </w:rPr>
         <w:t>Level 2</w:t>
       </w:r>
-      <w:bookmarkEnd w:id="29"/>
       <w:bookmarkEnd w:id="30"/>
+      <w:bookmarkEnd w:id="31"/>
     </w:p>
     <w:p>
       <w:pPr>
@@ -3518,13 +4485,21 @@
       </w:r>
     </w:p>
     <w:p>
-      <w:bookmarkStart w:id="31" w:name="_Toc433277399"/>
-      <w:bookmarkStart w:id="32" w:name="_Toc437864631"/>
-      <w:r>
+      <w:pPr>
+        <w:rPr>
+          <w:b/>
+        </w:rPr>
+      </w:pPr>
+      <w:bookmarkStart w:id="32" w:name="_Toc433277399"/>
+      <w:bookmarkStart w:id="33" w:name="_Toc437864631"/>
+      <w:r>
+        <w:rPr>
+          <w:b/>
+        </w:rPr>
         <w:t>Level 3</w:t>
       </w:r>
-      <w:bookmarkEnd w:id="31"/>
       <w:bookmarkEnd w:id="32"/>
+      <w:bookmarkEnd w:id="33"/>
     </w:p>
     <w:p>
       <w:pPr>
@@ -3541,13 +4516,21 @@
       </w:r>
     </w:p>
     <w:p>
-      <w:bookmarkStart w:id="33" w:name="_Toc433277400"/>
-      <w:bookmarkStart w:id="34" w:name="_Toc437864632"/>
-      <w:r>
+      <w:pPr>
+        <w:rPr>
+          <w:b/>
+        </w:rPr>
+      </w:pPr>
+      <w:bookmarkStart w:id="34" w:name="_Toc433277400"/>
+      <w:bookmarkStart w:id="35" w:name="_Toc437864632"/>
+      <w:r>
+        <w:rPr>
+          <w:b/>
+        </w:rPr>
         <w:t>Player advancement through levels</w:t>
       </w:r>
-      <w:bookmarkEnd w:id="33"/>
       <w:bookmarkEnd w:id="34"/>
+      <w:bookmarkEnd w:id="35"/>
     </w:p>
     <w:p>
       <w:pPr>
@@ -3580,14 +4563,14 @@
       <w:pPr>
         <w:pStyle w:val="Heading2"/>
       </w:pPr>
-      <w:bookmarkStart w:id="35" w:name="_Toc437864633"/>
-      <w:bookmarkStart w:id="36" w:name="_Toc442973717"/>
+      <w:bookmarkStart w:id="36" w:name="_Toc437864633"/>
+      <w:bookmarkStart w:id="37" w:name="_Toc444084294"/>
       <w:r>
         <w:lastRenderedPageBreak/>
         <w:t>Deliverables</w:t>
       </w:r>
-      <w:bookmarkEnd w:id="35"/>
       <w:bookmarkEnd w:id="36"/>
+      <w:bookmarkEnd w:id="37"/>
       <w:r>
         <w:t xml:space="preserve"> </w:t>
       </w:r>
@@ -3674,11 +4657,19 @@
       </w:pPr>
     </w:p>
     <w:p>
-      <w:bookmarkStart w:id="37" w:name="_Toc437864634"/>
-      <w:r>
+      <w:pPr>
+        <w:rPr>
+          <w:b/>
+        </w:rPr>
+      </w:pPr>
+      <w:bookmarkStart w:id="38" w:name="_Toc437864634"/>
+      <w:r>
+        <w:rPr>
+          <w:b/>
+        </w:rPr>
         <w:t>Expected Results</w:t>
       </w:r>
-      <w:bookmarkEnd w:id="37"/>
+      <w:bookmarkEnd w:id="38"/>
     </w:p>
     <w:p>
       <w:pPr>
@@ -3827,14 +4818,22 @@
       </w:r>
     </w:p>
     <w:p>
-      <w:bookmarkStart w:id="38" w:name="_Toc433277412"/>
-      <w:bookmarkStart w:id="39" w:name="_Toc437864635"/>
-      <w:r>
+      <w:pPr>
+        <w:rPr>
+          <w:b/>
+        </w:rPr>
+      </w:pPr>
+      <w:bookmarkStart w:id="39" w:name="_Toc433277412"/>
+      <w:bookmarkStart w:id="40" w:name="_Toc437864635"/>
+      <w:r>
+        <w:rPr>
+          <w:b/>
+        </w:rPr>
         <w:lastRenderedPageBreak/>
         <w:t>Work Breakdown Structure</w:t>
       </w:r>
-      <w:bookmarkEnd w:id="38"/>
       <w:bookmarkEnd w:id="39"/>
+      <w:bookmarkEnd w:id="40"/>
     </w:p>
     <w:p>
       <w:pPr>
@@ -4103,14 +5102,25 @@
       </w:r>
     </w:p>
     <w:p>
-      <w:bookmarkStart w:id="40" w:name="_Toc437864636"/>
-    </w:p>
-    <w:p>
-      <w:r>
+      <w:bookmarkStart w:id="41" w:name="_Toc437864636"/>
+    </w:p>
+    <w:p>
+      <w:pPr>
+        <w:rPr>
+          <w:b/>
+        </w:rPr>
+      </w:pPr>
+      <w:r>
+        <w:rPr>
+          <w:b/>
+        </w:rPr>
         <w:t>Gantt-Chart</w:t>
       </w:r>
-      <w:bookmarkEnd w:id="40"/>
-      <w:r>
+      <w:bookmarkEnd w:id="41"/>
+      <w:r>
+        <w:rPr>
+          <w:b/>
+        </w:rPr>
         <w:t xml:space="preserve">  </w:t>
       </w:r>
     </w:p>
@@ -4226,14 +5236,14 @@
       <w:pPr>
         <w:pStyle w:val="Heading2"/>
       </w:pPr>
-      <w:bookmarkStart w:id="41" w:name="_Toc437864637"/>
-      <w:bookmarkStart w:id="42" w:name="_Toc442973718"/>
+      <w:bookmarkStart w:id="42" w:name="_Toc437864637"/>
+      <w:bookmarkStart w:id="43" w:name="_Toc444084295"/>
       <w:r>
         <w:lastRenderedPageBreak/>
         <w:t>Conclusion</w:t>
       </w:r>
-      <w:bookmarkEnd w:id="41"/>
       <w:bookmarkEnd w:id="42"/>
+      <w:bookmarkEnd w:id="43"/>
       <w:r>
         <w:t xml:space="preserve"> </w:t>
       </w:r>
@@ -4409,12 +5419,14 @@
       <w:pPr>
         <w:pStyle w:val="Heading1"/>
       </w:pPr>
-      <w:bookmarkStart w:id="43" w:name="_Toc435787526"/>
+      <w:bookmarkStart w:id="44" w:name="_Toc435787526"/>
+      <w:bookmarkStart w:id="45" w:name="_Toc444084296"/>
       <w:r>
         <w:lastRenderedPageBreak/>
         <w:t>Literature review</w:t>
       </w:r>
-      <w:bookmarkEnd w:id="43"/>
+      <w:bookmarkEnd w:id="44"/>
+      <w:bookmarkEnd w:id="45"/>
     </w:p>
     <w:p>
       <w:pPr>
@@ -4522,20 +5534,94 @@
           <w:szCs w:val="24"/>
         </w:rPr>
       </w:pPr>
-      <w:r>
-        <w:rPr>
+    </w:p>
+    <w:p>
+      <w:pPr>
+        <w:rPr>
+          <w:b/>
+          <w:sz w:val="24"/>
+          <w:szCs w:val="24"/>
+        </w:rPr>
+      </w:pPr>
+      <w:r>
+        <w:rPr>
+          <w:b/>
+          <w:sz w:val="24"/>
+          <w:szCs w:val="24"/>
+        </w:rPr>
+        <w:t xml:space="preserve">Review A: </w:t>
+      </w:r>
+    </w:p>
+    <w:p>
+      <w:pPr>
+        <w:rPr>
+          <w:b/>
+          <w:sz w:val="24"/>
+          <w:szCs w:val="24"/>
+        </w:rPr>
+      </w:pPr>
+      <w:r>
+        <w:rPr>
+          <w:b/>
+          <w:sz w:val="24"/>
+          <w:szCs w:val="24"/>
+        </w:rPr>
+        <w:t>Is a multiple choice quiz (MCQ) an efficient and effective format of assessing students?</w:t>
+      </w:r>
+    </w:p>
+    <w:p>
+      <w:pPr>
+        <w:spacing w:line="360" w:lineRule="auto"/>
+        <w:rPr>
+          <w:sz w:val="24"/>
+          <w:szCs w:val="24"/>
+        </w:rPr>
+      </w:pPr>
+      <w:r>
+        <w:rPr>
+          <w:sz w:val="24"/>
+          <w:szCs w:val="24"/>
+        </w:rPr>
+        <w:t>T</w:t>
+      </w:r>
+      <w:r>
+        <w:rPr>
+          <w:sz w:val="24"/>
+          <w:szCs w:val="24"/>
+        </w:rPr>
+        <w:t xml:space="preserve">his </w:t>
+      </w:r>
+      <w:r>
+        <w:rPr>
+          <w:sz w:val="24"/>
+          <w:szCs w:val="24"/>
+        </w:rPr>
+        <w:t>review is an investigation into the attitudes and finding with regards to the significance and reliability of multiple choice quizzes (MCQ) in the assessment of academics.</w:t>
+      </w:r>
+    </w:p>
+    <w:p>
+      <w:pPr>
+        <w:spacing w:line="360" w:lineRule="auto"/>
+        <w:rPr>
+          <w:color w:val="FF0000"/>
+          <w:sz w:val="24"/>
+          <w:szCs w:val="24"/>
+        </w:rPr>
+      </w:pPr>
+      <w:r>
+        <w:rPr>
+          <w:color w:val="FF0000"/>
           <w:sz w:val="24"/>
           <w:szCs w:val="24"/>
         </w:rPr>
         <w:t>///talk about what each of the reviews are about and why it’s significant.</w:t>
       </w:r>
-      <w:bookmarkStart w:id="44" w:name="_GoBack"/>
-      <w:bookmarkEnd w:id="44"/>
-    </w:p>
-    <w:p>
-      <w:pPr>
-        <w:spacing w:line="360" w:lineRule="auto"/>
-        <w:rPr>
+    </w:p>
+    <w:p>
+      <w:pPr>
+        <w:spacing w:line="360" w:lineRule="auto"/>
+        <w:rPr>
+          <w:color w:val="FF0000"/>
           <w:sz w:val="24"/>
           <w:szCs w:val="24"/>
         </w:rPr>
@@ -4561,27 +5647,118 @@
       <w:pPr>
         <w:spacing w:line="360" w:lineRule="auto"/>
         <w:rPr>
-          <w:b/>
-          <w:sz w:val="24"/>
-          <w:szCs w:val="24"/>
-        </w:rPr>
-      </w:pPr>
-      <w:r>
-        <w:rPr>
-          <w:b/>
-          <w:sz w:val="24"/>
-          <w:szCs w:val="24"/>
-        </w:rPr>
+          <w:sz w:val="24"/>
+          <w:szCs w:val="24"/>
+        </w:rPr>
+      </w:pPr>
+    </w:p>
+    <w:p>
+      <w:pPr>
+        <w:spacing w:line="360" w:lineRule="auto"/>
+        <w:rPr>
+          <w:sz w:val="24"/>
+          <w:szCs w:val="24"/>
+        </w:rPr>
+      </w:pPr>
+    </w:p>
+    <w:p>
+      <w:pPr>
+        <w:spacing w:line="360" w:lineRule="auto"/>
+        <w:rPr>
+          <w:sz w:val="24"/>
+          <w:szCs w:val="24"/>
+        </w:rPr>
+      </w:pPr>
+    </w:p>
+    <w:p>
+      <w:pPr>
+        <w:spacing w:line="360" w:lineRule="auto"/>
+        <w:rPr>
+          <w:sz w:val="24"/>
+          <w:szCs w:val="24"/>
+        </w:rPr>
+      </w:pPr>
+    </w:p>
+    <w:p>
+      <w:pPr>
+        <w:spacing w:line="360" w:lineRule="auto"/>
+        <w:rPr>
+          <w:sz w:val="24"/>
+          <w:szCs w:val="24"/>
+        </w:rPr>
+      </w:pPr>
+    </w:p>
+    <w:p>
+      <w:pPr>
+        <w:spacing w:line="360" w:lineRule="auto"/>
+        <w:rPr>
+          <w:sz w:val="24"/>
+          <w:szCs w:val="24"/>
+        </w:rPr>
+      </w:pPr>
+    </w:p>
+    <w:p>
+      <w:pPr>
+        <w:spacing w:line="360" w:lineRule="auto"/>
+        <w:rPr>
+          <w:sz w:val="24"/>
+          <w:szCs w:val="24"/>
+        </w:rPr>
+      </w:pPr>
+    </w:p>
+    <w:p>
+      <w:pPr>
+        <w:spacing w:line="360" w:lineRule="auto"/>
+        <w:rPr>
+          <w:sz w:val="24"/>
+          <w:szCs w:val="24"/>
+        </w:rPr>
+      </w:pPr>
+    </w:p>
+    <w:p>
+      <w:pPr>
+        <w:spacing w:line="360" w:lineRule="auto"/>
+        <w:rPr>
+          <w:sz w:val="24"/>
+          <w:szCs w:val="24"/>
+        </w:rPr>
+      </w:pPr>
+    </w:p>
+    <w:p>
+      <w:pPr>
+        <w:spacing w:line="360" w:lineRule="auto"/>
+        <w:rPr>
+          <w:sz w:val="24"/>
+          <w:szCs w:val="24"/>
+        </w:rPr>
+      </w:pPr>
+    </w:p>
+    <w:p>
+      <w:pPr>
+        <w:pStyle w:val="Heading2"/>
+      </w:pPr>
+      <w:bookmarkStart w:id="46" w:name="_Toc444084297"/>
+      <w:r>
+        <w:lastRenderedPageBreak/>
+        <w:t xml:space="preserve">Review A: </w:t>
+      </w:r>
+      <w:r>
         <w:t>Is a multiple choice quiz (MCQ) an efficient and effective format of</w:t>
       </w:r>
       <w:r>
-        <w:rPr>
-          <w:b/>
-          <w:sz w:val="24"/>
-          <w:szCs w:val="24"/>
-        </w:rPr>
         <w:t xml:space="preserve"> assessing students?</w:t>
       </w:r>
+      <w:bookmarkEnd w:id="46"/>
+    </w:p>
+    <w:p>
+      <w:pPr>
+        <w:pStyle w:val="Heading1"/>
+        <w:numPr>
+          <w:ilvl w:val="0"/>
+          <w:numId w:val="0"/>
+        </w:numPr>
+        <w:ind w:left="432"/>
+      </w:pPr>
     </w:p>
     <w:p>
       <w:pPr>
@@ -4810,17 +5987,71 @@
     </w:p>
     <w:p>
       <w:pPr>
-        <w:pStyle w:val="Heading2"/>
-      </w:pPr>
-      <w:bookmarkStart w:id="45" w:name="_Toc435787528"/>
-      <w:r>
-        <w:t>2.2</w:t>
-      </w:r>
-      <w:r>
+        <w:spacing w:line="360" w:lineRule="auto"/>
+        <w:rPr>
+          <w:sz w:val="24"/>
+          <w:szCs w:val="24"/>
+        </w:rPr>
+      </w:pPr>
+    </w:p>
+    <w:p>
+      <w:pPr>
+        <w:spacing w:line="360" w:lineRule="auto"/>
+        <w:rPr>
+          <w:sz w:val="24"/>
+          <w:szCs w:val="24"/>
+        </w:rPr>
+      </w:pPr>
+    </w:p>
+    <w:p>
+      <w:pPr>
+        <w:spacing w:line="360" w:lineRule="auto"/>
+        <w:rPr>
+          <w:sz w:val="24"/>
+          <w:szCs w:val="24"/>
+        </w:rPr>
+      </w:pPr>
+    </w:p>
+    <w:p>
+      <w:pPr>
+        <w:spacing w:line="360" w:lineRule="auto"/>
+        <w:rPr>
+          <w:sz w:val="24"/>
+          <w:szCs w:val="24"/>
+        </w:rPr>
+      </w:pPr>
+    </w:p>
+    <w:p>
+      <w:pPr>
+        <w:spacing w:line="360" w:lineRule="auto"/>
+        <w:rPr>
+          <w:sz w:val="24"/>
+          <w:szCs w:val="24"/>
+        </w:rPr>
+      </w:pPr>
+    </w:p>
+    <w:p>
+      <w:pPr>
+        <w:spacing w:line="360" w:lineRule="auto"/>
+        <w:rPr>
+          <w:sz w:val="24"/>
+          <w:szCs w:val="24"/>
+        </w:rPr>
+      </w:pPr>
+    </w:p>
+    <w:p>
+      <w:pPr>
+        <w:pStyle w:val="Heading3"/>
+      </w:pPr>
+      <w:bookmarkStart w:id="47" w:name="_Toc435787528"/>
+      <w:bookmarkStart w:id="48" w:name="_Toc444084298"/>
+      <w:r>
+        <w:lastRenderedPageBreak/>
         <w:tab/>
         <w:t>Where MCQ testing came from</w:t>
       </w:r>
-      <w:bookmarkEnd w:id="45"/>
+      <w:bookmarkEnd w:id="47"/>
+      <w:bookmarkEnd w:id="48"/>
     </w:p>
     <w:p>
       <w:pPr>
@@ -4966,7 +6197,23 @@
                                 <w:sz w:val="24"/>
                                 <w:szCs w:val="24"/>
                               </w:rPr>
-                              <w:t>“At the outset of the 20th century, educators began to experiment with tests that took shortcuts around the old essay methods….Frederick J. Kelly of the University of Kansas designed a multiple-choice test in 1914…..Many Americans accepted these tests as efficient tools to help build a society based on merit, not birth or race or wealth.”[1]</w:t>
+                              <w:t>“At the outset of the 20th century, educators began to experiment with tests that took shortcuts around the old essay methods….Frederick J. Kelly of the University of Kansas designed a multiple-choice test in 1914…..Many Americans accepted these tests as efficient tools to help build a society based on merit, not birth or race or wealth.”[1</w:t>
+                            </w:r>
+                            <w:r>
+                              <w:rPr>
+                                <w:i/>
+                                <w:sz w:val="24"/>
+                                <w:szCs w:val="24"/>
+                              </w:rPr>
+                              <w:t>2</w:t>
+                            </w:r>
+                            <w:r>
+                              <w:rPr>
+                                <w:i/>
+                                <w:sz w:val="24"/>
+                                <w:szCs w:val="24"/>
+                              </w:rPr>
+                              <w:t>]</w:t>
                             </w:r>
                           </w:p>
                           <w:p>
@@ -5040,7 +6287,23 @@
                           <w:sz w:val="24"/>
                           <w:szCs w:val="24"/>
                         </w:rPr>
-                        <w:t>“At the outset of the 20th century, educators began to experiment with tests that took shortcuts around the old essay methods….Frederick J. Kelly of the University of Kansas designed a multiple-choice test in 1914…..Many Americans accepted these tests as efficient tools to help build a society based on merit, not birth or race or wealth.”[1]</w:t>
+                        <w:t>“At the outset of the 20th century, educators began to experiment with tests that took shortcuts around the old essay methods….Frederick J. Kelly of the University of Kansas designed a multiple-choice test in 1914…..Many Americans accepted these tests as efficient tools to help build a society based on merit, not birth or race or wealth.”[1</w:t>
+                      </w:r>
+                      <w:r>
+                        <w:rPr>
+                          <w:i/>
+                          <w:sz w:val="24"/>
+                          <w:szCs w:val="24"/>
+                        </w:rPr>
+                        <w:t>2</w:t>
+                      </w:r>
+                      <w:r>
+                        <w:rPr>
+                          <w:i/>
+                          <w:sz w:val="24"/>
+                          <w:szCs w:val="24"/>
+                        </w:rPr>
+                        <w:t>]</w:t>
                       </w:r>
                     </w:p>
                     <w:p>
@@ -5173,7 +6436,21 @@
           <w:sz w:val="24"/>
           <w:szCs w:val="24"/>
         </w:rPr>
-        <w:t>’s model has not been altered much. The basic structure and objective of the test is simple and relatively unflawed (see figure 1)</w:t>
+        <w:t>’s model has not been altered much. The basic structure and objective of the test is simple and r</w:t>
+      </w:r>
+      <w:r>
+        <w:rPr>
+          <w:sz w:val="24"/>
+          <w:szCs w:val="24"/>
+        </w:rPr>
+        <w:t>elatively unflawed (see figure 3</w:t>
+      </w:r>
+      <w:r>
+        <w:rPr>
+          <w:sz w:val="24"/>
+          <w:szCs w:val="24"/>
+        </w:rPr>
+        <w:t>)</w:t>
       </w:r>
     </w:p>
     <w:p>
@@ -5191,7 +6468,7 @@
         </w:rPr>
         <w:lastRenderedPageBreak/>
         <w:drawing>
-          <wp:inline distT="0" distB="0" distL="0" distR="0" wp14:anchorId="0A9E2953" wp14:editId="70A40002">
+          <wp:inline distT="0" distB="0" distL="0" distR="0" wp14:anchorId="0BE90216" wp14:editId="0501CD67">
             <wp:extent cx="4981575" cy="3602341"/>
             <wp:effectExtent l="0" t="0" r="0" b="0"/>
             <wp:docPr id="9" name="Picture 9"/>
@@ -5238,7 +6515,6 @@
         <w:pStyle w:val="Caption"/>
         <w:jc w:val="center"/>
       </w:pPr>
-      <w:bookmarkStart w:id="46" w:name="_Toc435787559"/>
       <w:r>
         <w:t xml:space="preserve">Figure </w:t>
       </w:r>
@@ -5255,18 +6531,14 @@
         <w:rPr>
           <w:noProof/>
         </w:rPr>
-        <w:t>1</w:t>
-      </w:r>
-      <w:r>
-        <w:rPr>
-          <w:noProof/>
-        </w:rPr>
+        <w:t>3</w:t>
+      </w:r>
+      <w:r>
         <w:fldChar w:fldCharType="end"/>
       </w:r>
       <w:r>
-        <w:t xml:space="preserve"> - an example of a Multiple Choice Quiz</w:t>
-      </w:r>
-      <w:bookmarkEnd w:id="46"/>
+        <w:t xml:space="preserve"> - An example of a Multiple Choice Quiz</w:t>
+      </w:r>
     </w:p>
     <w:p>
       <w:pPr>
@@ -5280,27 +6552,15 @@
     </w:p>
     <w:p>
       <w:pPr>
-        <w:spacing w:line="360" w:lineRule="auto"/>
-        <w:rPr>
-          <w:b/>
-          <w:sz w:val="24"/>
-          <w:szCs w:val="24"/>
-        </w:rPr>
-      </w:pPr>
-    </w:p>
-    <w:p>
-      <w:pPr>
-        <w:pStyle w:val="Heading2"/>
-      </w:pPr>
-      <w:bookmarkStart w:id="47" w:name="_Toc435787529"/>
-      <w:r>
-        <w:t>2.3</w:t>
-      </w:r>
-      <w:r>
-        <w:tab/>
+        <w:pStyle w:val="Heading3"/>
+      </w:pPr>
+      <w:bookmarkStart w:id="49" w:name="_Toc435787529"/>
+      <w:bookmarkStart w:id="50" w:name="_Toc444084299"/>
+      <w:r>
         <w:t>MCQ - an effective format for testing?</w:t>
       </w:r>
-      <w:bookmarkEnd w:id="47"/>
+      <w:bookmarkEnd w:id="49"/>
+      <w:bookmarkEnd w:id="50"/>
     </w:p>
     <w:p>
       <w:pPr>
@@ -5401,7 +6661,21 @@
           <w:rFonts w:asciiTheme="minorHAnsi" w:eastAsiaTheme="minorHAnsi" w:hAnsiTheme="minorHAnsi" w:cstheme="minorBidi"/>
           <w:lang w:eastAsia="en-US"/>
         </w:rPr>
-        <w:t>[2].</w:t>
+        <w:t>[</w:t>
+      </w:r>
+      <w:r>
+        <w:rPr>
+          <w:rFonts w:asciiTheme="minorHAnsi" w:eastAsiaTheme="minorHAnsi" w:hAnsiTheme="minorHAnsi" w:cstheme="minorBidi"/>
+          <w:lang w:eastAsia="en-US"/>
+        </w:rPr>
+        <w:t>13</w:t>
+      </w:r>
+      <w:r>
+        <w:rPr>
+          <w:rFonts w:asciiTheme="minorHAnsi" w:eastAsiaTheme="minorHAnsi" w:hAnsiTheme="minorHAnsi" w:cstheme="minorBidi"/>
+          <w:lang w:eastAsia="en-US"/>
+        </w:rPr>
+        <w:t>].</w:t>
       </w:r>
     </w:p>
     <w:p>
@@ -5570,7 +6844,7 @@
                                 <w:sz w:val="24"/>
                                 <w:szCs w:val="24"/>
                               </w:rPr>
-                              <w:t>e grading.” Cathy N. Davidson [3</w:t>
+                              <w:t>e grading.” Cathy N. Davidson [14</w:t>
                             </w:r>
                             <w:r>
                               <w:rPr>
@@ -5631,7 +6905,7 @@
                           <w:sz w:val="24"/>
                           <w:szCs w:val="24"/>
                         </w:rPr>
-                        <w:t>e grading.” Cathy N. Davidson [3</w:t>
+                        <w:t>e grading.” Cathy N. Davidson [14</w:t>
                       </w:r>
                       <w:r>
                         <w:rPr>
@@ -5811,15 +7085,13 @@
       <w:pPr>
         <w:pStyle w:val="Heading3"/>
       </w:pPr>
-      <w:bookmarkStart w:id="48" w:name="_Toc435787530"/>
-      <w:r>
-        <w:t>2.3.1</w:t>
-      </w:r>
-      <w:r>
-        <w:tab/>
+      <w:bookmarkStart w:id="51" w:name="_Toc435787530"/>
+      <w:bookmarkStart w:id="52" w:name="_Toc444084300"/>
+      <w:r>
         <w:t>Advantages and disadvantages of using MCQs as a method of testing</w:t>
       </w:r>
-      <w:bookmarkEnd w:id="48"/>
+      <w:bookmarkEnd w:id="51"/>
+      <w:bookmarkEnd w:id="52"/>
     </w:p>
     <w:p/>
     <w:p>
@@ -5880,7 +7152,28 @@
           <w:sz w:val="24"/>
           <w:szCs w:val="24"/>
         </w:rPr>
-        <w:t>[4][5]</w:t>
+        <w:t>[15</w:t>
+      </w:r>
+      <w:r>
+        <w:rPr>
+          <w:sz w:val="24"/>
+          <w:szCs w:val="24"/>
+        </w:rPr>
+        <w:t>][</w:t>
+      </w:r>
+      <w:r>
+        <w:rPr>
+          <w:sz w:val="24"/>
+          <w:szCs w:val="24"/>
+        </w:rPr>
+        <w:t>16</w:t>
+      </w:r>
+      <w:r>
+        <w:rPr>
+          <w:sz w:val="24"/>
+          <w:szCs w:val="24"/>
+        </w:rPr>
+        <w:t>]</w:t>
       </w:r>
       <w:r>
         <w:rPr>
@@ -6259,13 +7552,8 @@
       <w:pPr>
         <w:pStyle w:val="Heading2"/>
       </w:pPr>
-      <w:bookmarkStart w:id="49" w:name="_Toc435787531"/>
-      <w:r>
-        <w:t>2.4</w:t>
-      </w:r>
-      <w:r>
-        <w:tab/>
-      </w:r>
+      <w:bookmarkStart w:id="53" w:name="_Toc435787531"/>
+      <w:bookmarkStart w:id="54" w:name="_Toc444084301"/>
       <w:r>
         <w:t xml:space="preserve">Essay </w:t>
       </w:r>
@@ -6278,22 +7566,65 @@
       <w:r>
         <w:t>Multiple Choice Quiz</w:t>
       </w:r>
-      <w:bookmarkEnd w:id="49"/>
-    </w:p>
-    <w:p>
-      <w:pPr>
-        <w:spacing w:line="360" w:lineRule="auto"/>
-        <w:rPr>
-          <w:sz w:val="24"/>
-          <w:szCs w:val="24"/>
-        </w:rPr>
-      </w:pPr>
-      <w:r>
-        <w:rPr>
-          <w:sz w:val="24"/>
-          <w:szCs w:val="24"/>
-        </w:rPr>
-        <w:t>Mark G. Christensen, Ph.D., Assistant Executive Vice President and Director of Testing for the National Board of Chiropractic Examiners (NBCE) attended the CLEAR Annual Conference in Phoenix, Arizona, USA. During this conference, Christensen delivered a presentation on the similarities and differences between essay based examinations and multiple choice quizzes. A synopsis of his delivery is presented in the following table [6][7].</w:t>
+      <w:bookmarkEnd w:id="53"/>
+      <w:bookmarkEnd w:id="54"/>
+    </w:p>
+    <w:p>
+      <w:pPr>
+        <w:spacing w:line="360" w:lineRule="auto"/>
+        <w:rPr>
+          <w:sz w:val="24"/>
+          <w:szCs w:val="24"/>
+        </w:rPr>
+      </w:pPr>
+      <w:r>
+        <w:rPr>
+          <w:sz w:val="24"/>
+          <w:szCs w:val="24"/>
+        </w:rPr>
+        <w:t>Mark G. Christensen, Ph.D., Assistant Executive Vice President and Director of Testing for the National Board of Chiropractic Examiners (NBCE) attended the CLEAR Annual Conference in Phoenix, Arizona, USA. During this conference, Christensen delivered a presentation on the similarities and differences between essay based examinations and multiple choice quizzes. A synopsis of his delivery is pre</w:t>
+      </w:r>
+      <w:r>
+        <w:rPr>
+          <w:sz w:val="24"/>
+          <w:szCs w:val="24"/>
+        </w:rPr>
+        <w:t>sented in the following table [17</w:t>
+      </w:r>
+      <w:r>
+        <w:rPr>
+          <w:sz w:val="24"/>
+          <w:szCs w:val="24"/>
+        </w:rPr>
+        <w:t>]</w:t>
+      </w:r>
+      <w:r>
+        <w:rPr>
+          <w:sz w:val="24"/>
+          <w:szCs w:val="24"/>
+        </w:rPr>
+        <w:t xml:space="preserve"> </w:t>
+      </w:r>
+      <w:r>
+        <w:rPr>
+          <w:sz w:val="24"/>
+          <w:szCs w:val="24"/>
+        </w:rPr>
+        <w:t>[</w:t>
+      </w:r>
+      <w:r>
+        <w:rPr>
+          <w:sz w:val="24"/>
+          <w:szCs w:val="24"/>
+        </w:rPr>
+        <w:t>18</w:t>
+      </w:r>
+      <w:r>
+        <w:rPr>
+          <w:sz w:val="24"/>
+          <w:szCs w:val="24"/>
+        </w:rPr>
+        <w:t>].</w:t>
       </w:r>
     </w:p>
     <w:p>
@@ -6723,7 +8054,29 @@
           <w:sz w:val="24"/>
           <w:szCs w:val="24"/>
         </w:rPr>
-        <w:t>Christensen is highly regarded by his peers. In his 30 years working with NBCE, he has designed and implemented a testing program for the chiropractic profession which has been adopted by many scientific academic fields around the world. Acceptable methods for assessment comprises the use of written, practical and multiple-choice testing [8].</w:t>
+        <w:t xml:space="preserve">Christensen is highly regarded by his peers. In his 30 years working with NBCE, he has designed and implemented a testing program for the chiropractic profession which has </w:t>
+      </w:r>
+      <w:r>
+        <w:rPr>
+          <w:sz w:val="24"/>
+          <w:szCs w:val="24"/>
+        </w:rPr>
+        <w:lastRenderedPageBreak/>
+        <w:t>been adopted by many scientific academic fields around the world. Acceptable methods for assessment comprises the use of written, practica</w:t>
+      </w:r>
+      <w:r>
+        <w:rPr>
+          <w:sz w:val="24"/>
+          <w:szCs w:val="24"/>
+        </w:rPr>
+        <w:t>l and multiple-choice testing [19</w:t>
+      </w:r>
+      <w:r>
+        <w:rPr>
+          <w:sz w:val="24"/>
+          <w:szCs w:val="24"/>
+        </w:rPr>
+        <w:t>].</w:t>
       </w:r>
     </w:p>
     <w:p>
@@ -6749,15 +8102,13 @@
       <w:pPr>
         <w:pStyle w:val="Heading2"/>
       </w:pPr>
-      <w:bookmarkStart w:id="50" w:name="_Toc435787532"/>
-      <w:r>
-        <w:t>2.5</w:t>
-      </w:r>
-      <w:r>
-        <w:tab/>
+      <w:bookmarkStart w:id="55" w:name="_Toc435787532"/>
+      <w:bookmarkStart w:id="56" w:name="_Toc444084302"/>
+      <w:r>
         <w:t>Conclusion</w:t>
       </w:r>
-      <w:bookmarkEnd w:id="50"/>
+      <w:bookmarkEnd w:id="55"/>
+      <w:bookmarkEnd w:id="56"/>
     </w:p>
     <w:p/>
     <w:p>
@@ -6825,7 +8176,27 @@
           <w:szCs w:val="21"/>
           <w:lang w:eastAsia="en-GB"/>
         </w:rPr>
-        <w:t xml:space="preserve"> to help outline the “do’s and do not’s” of MCQ construction [9].</w:t>
+        <w:t xml:space="preserve"> to help outline the “do’s and do not’s” of MCQ construction [</w:t>
+      </w:r>
+      <w:r>
+        <w:rPr>
+          <w:rFonts w:ascii="Verdana" w:eastAsia="Times New Roman" w:hAnsi="Verdana" w:cs="Times New Roman"/>
+          <w:color w:val="000000"/>
+          <w:sz w:val="21"/>
+          <w:szCs w:val="21"/>
+          <w:lang w:eastAsia="en-GB"/>
+        </w:rPr>
+        <w:t>20</w:t>
+      </w:r>
+      <w:r>
+        <w:rPr>
+          <w:rFonts w:ascii="Verdana" w:eastAsia="Times New Roman" w:hAnsi="Verdana" w:cs="Times New Roman"/>
+          <w:color w:val="000000"/>
+          <w:sz w:val="21"/>
+          <w:szCs w:val="21"/>
+          <w:lang w:eastAsia="en-GB"/>
+        </w:rPr>
+        <w:t>].</w:t>
       </w:r>
     </w:p>
     <w:p>
@@ -6906,75 +8277,287 @@
     </w:p>
     <w:p>
       <w:pPr>
-        <w:spacing w:line="360" w:lineRule="auto"/>
+        <w:pStyle w:val="Heading1"/>
+      </w:pPr>
+      <w:bookmarkStart w:id="57" w:name="_Toc435787533"/>
+      <w:bookmarkStart w:id="58" w:name="_Toc444084303"/>
+      <w:r>
+        <w:lastRenderedPageBreak/>
+        <w:t>References</w:t>
+      </w:r>
+      <w:bookmarkEnd w:id="57"/>
+      <w:bookmarkEnd w:id="58"/>
+    </w:p>
+    <w:p/>
+    <w:p>
+      <w:pPr>
+        <w:rPr>
+          <w:color w:val="000000" w:themeColor="text1"/>
+        </w:rPr>
+      </w:pPr>
+    </w:p>
+    <w:p>
+      <w:pPr>
+        <w:spacing w:line="360" w:lineRule="auto"/>
+        <w:rPr>
+          <w:color w:val="000000" w:themeColor="text1"/>
+        </w:rPr>
+      </w:pPr>
+      <w:r>
         <w:rPr>
           <w:b/>
-          <w:sz w:val="24"/>
-          <w:szCs w:val="24"/>
-        </w:rPr>
-      </w:pPr>
-    </w:p>
-    <w:p>
-      <w:pPr>
-        <w:spacing w:line="360" w:lineRule="auto"/>
+          <w:color w:val="000000" w:themeColor="text1"/>
+        </w:rPr>
+        <w:t>[1] Driftwoodsoftware.com</w:t>
+      </w:r>
+      <w:r>
+        <w:rPr>
+          <w:color w:val="000000" w:themeColor="text1"/>
+        </w:rPr>
+        <w:t xml:space="preserve">, 'Driftwood Software', 2015. [Online]. Available: http://www.driftwoodsoftware.com/quiznet.html. [Accessed: 21- Oct- 2015]. </w:t>
+      </w:r>
+    </w:p>
+    <w:p>
+      <w:pPr>
+        <w:spacing w:line="360" w:lineRule="auto"/>
+        <w:rPr>
+          <w:color w:val="000000" w:themeColor="text1"/>
+        </w:rPr>
+      </w:pPr>
+      <w:r>
         <w:rPr>
           <w:b/>
-          <w:sz w:val="24"/>
-          <w:szCs w:val="24"/>
-        </w:rPr>
-      </w:pPr>
-    </w:p>
-    <w:p>
-      <w:pPr>
-        <w:spacing w:line="360" w:lineRule="auto"/>
+          <w:color w:val="000000" w:themeColor="text1"/>
+        </w:rPr>
+        <w:t>[2] QuizUp</w:t>
+      </w:r>
+      <w:r>
+        <w:rPr>
+          <w:color w:val="000000" w:themeColor="text1"/>
+        </w:rPr>
+        <w:t xml:space="preserve">, 'QuizUp', 2015. [Online]. Available: https://www.quizup.com/en. [Accessed: 21- Oct- 2015]. </w:t>
+      </w:r>
+    </w:p>
+    <w:p>
+      <w:pPr>
+        <w:spacing w:line="360" w:lineRule="auto"/>
+        <w:rPr>
+          <w:color w:val="000000" w:themeColor="text1"/>
+        </w:rPr>
+      </w:pPr>
+      <w:r>
         <w:rPr>
           <w:b/>
-          <w:sz w:val="24"/>
-          <w:szCs w:val="24"/>
-        </w:rPr>
-      </w:pPr>
-    </w:p>
-    <w:p>
-      <w:pPr>
-        <w:spacing w:line="360" w:lineRule="auto"/>
+          <w:color w:val="000000" w:themeColor="text1"/>
+        </w:rPr>
+        <w:t>[3] Apps.facebook.com</w:t>
+      </w:r>
+      <w:r>
+        <w:rPr>
+          <w:color w:val="000000" w:themeColor="text1"/>
+        </w:rPr>
+        <w:t>, “Quiz on Facebook | Facebook”, 2015. [Online]. Available: https://apps.facebook.com/fb-quizzes/?ref=aw&amp;gclid=Cj0KEQjwqZKxBRDBkNmLt9DejNgBEiQAq8XWPl9BuKL-VuuJVTBNtN7fx9B1k0dwPn427aYd5BjdhaUaAlrX8P8HAQ. [Accessed: 19- Oct- 2015].</w:t>
+      </w:r>
+    </w:p>
+    <w:p>
+      <w:pPr>
+        <w:spacing w:line="360" w:lineRule="auto"/>
+        <w:rPr>
+          <w:color w:val="000000" w:themeColor="text1"/>
+        </w:rPr>
+      </w:pPr>
+      <w:r>
         <w:rPr>
           <w:b/>
-          <w:sz w:val="24"/>
-          <w:szCs w:val="24"/>
-        </w:rPr>
-      </w:pPr>
-    </w:p>
-    <w:p>
-      <w:pPr>
-        <w:pStyle w:val="Heading2"/>
-      </w:pPr>
-      <w:bookmarkStart w:id="51" w:name="_Toc435787533"/>
-      <w:r>
-        <w:t>2.6</w:t>
-      </w:r>
-      <w:r>
-        <w:tab/>
-      </w:r>
-      <w:r>
-        <w:t>References</w:t>
-      </w:r>
-      <w:bookmarkEnd w:id="51"/>
-    </w:p>
-    <w:p/>
-    <w:p>
-      <w:pPr>
-        <w:rPr>
-          <w:sz w:val="24"/>
-          <w:szCs w:val="24"/>
+          <w:color w:val="000000" w:themeColor="text1"/>
+        </w:rPr>
+        <w:t>[4] L. Dan Cheng and X. Wang</w:t>
+      </w:r>
+      <w:r>
+        <w:rPr>
+          <w:color w:val="000000" w:themeColor="text1"/>
+        </w:rPr>
+        <w:t xml:space="preserve">, 'Mobile application tools for learning and quiz based on Android', 2013 IEEE 63rd Annual Conference International Council for Education Media (ICEM), 2013. </w:t>
+      </w:r>
+    </w:p>
+    <w:p>
+      <w:pPr>
+        <w:spacing w:line="360" w:lineRule="auto"/>
+        <w:rPr>
+          <w:color w:val="000000" w:themeColor="text1"/>
         </w:rPr>
       </w:pPr>
       <w:r>
         <w:rPr>
           <w:b/>
-          <w:sz w:val="24"/>
-          <w:szCs w:val="24"/>
-        </w:rPr>
-        <w:t>[1] J. Mathews</w:t>
+          <w:color w:val="000000" w:themeColor="text1"/>
+        </w:rPr>
+        <w:t>[5] M. Murphy</w:t>
+      </w:r>
+      <w:r>
+        <w:rPr>
+          <w:color w:val="000000" w:themeColor="text1"/>
+        </w:rPr>
+        <w:t xml:space="preserve">, “The busy coder's guide to advanced Android development.” United States: Commons Ware, 2011. </w:t>
+      </w:r>
+    </w:p>
+    <w:p>
+      <w:pPr>
+        <w:spacing w:line="360" w:lineRule="auto"/>
+        <w:rPr>
+          <w:color w:val="000000" w:themeColor="text1"/>
+        </w:rPr>
+      </w:pPr>
+      <w:r>
+        <w:rPr>
+          <w:b/>
+          <w:color w:val="000000" w:themeColor="text1"/>
+        </w:rPr>
+        <w:t>[6] Lion Vision</w:t>
+      </w:r>
+      <w:r>
+        <w:rPr>
+          <w:color w:val="000000" w:themeColor="text1"/>
+        </w:rPr>
+        <w:t xml:space="preserve">, “The Prototyping Model”. 2015. [Online-Image] Available:  http://www.lionvisionits.com/Development-Process.aspx. [Accessed: 21-Oct-2015]. </w:t>
+      </w:r>
+    </w:p>
+    <w:p>
+      <w:pPr>
+        <w:spacing w:line="360" w:lineRule="auto"/>
+        <w:rPr>
+          <w:color w:val="000000" w:themeColor="text1"/>
+        </w:rPr>
+      </w:pPr>
+      <w:r>
+        <w:rPr>
+          <w:b/>
+          <w:color w:val="000000" w:themeColor="text1"/>
+        </w:rPr>
+        <w:t>[7] Developer.android.com</w:t>
+      </w:r>
+      <w:r>
+        <w:rPr>
+          <w:color w:val="000000" w:themeColor="text1"/>
+        </w:rPr>
+        <w:t xml:space="preserve">, 'Download Android Studio and SDK Tools | Android Developers', 2015. [Online]. Available: https://developer.android.com/sdk/index.html. [Accessed: 21- Oct- 2015]. </w:t>
+      </w:r>
+    </w:p>
+    <w:p>
+      <w:pPr>
+        <w:spacing w:line="360" w:lineRule="auto"/>
+        <w:rPr>
+          <w:color w:val="000000" w:themeColor="text1"/>
+        </w:rPr>
+      </w:pPr>
+      <w:r>
+        <w:rPr>
+          <w:b/>
+          <w:color w:val="000000" w:themeColor="text1"/>
+        </w:rPr>
+        <w:t>[8]A. Highlights</w:t>
+      </w:r>
+      <w:r>
+        <w:rPr>
+          <w:color w:val="000000" w:themeColor="text1"/>
+        </w:rPr>
+        <w:t xml:space="preserve">, 'Android 2.2 Platform Highlights | Android Developers', Developer.android.com, 2015. [Online]. Available: http://developer.android.com/about/versions/android-2.2-highlights.html. [Accessed: 21- Oct- 2015].  </w:t>
+      </w:r>
+    </w:p>
+    <w:p>
+      <w:pPr>
+        <w:spacing w:line="360" w:lineRule="auto"/>
+        <w:rPr>
+          <w:color w:val="000000" w:themeColor="text1"/>
+        </w:rPr>
+      </w:pPr>
+      <w:r>
+        <w:rPr>
+          <w:b/>
+          <w:color w:val="000000" w:themeColor="text1"/>
+        </w:rPr>
+        <w:t>[9] J. Drake, Z. Lanier, C. Mulliner, P. Oliva, S. Ridley and G. Wicherski</w:t>
+      </w:r>
+      <w:r>
+        <w:rPr>
+          <w:color w:val="000000" w:themeColor="text1"/>
+        </w:rPr>
+        <w:t>, “Android hacker's handbook.” Indianapolis, IN: Wiley, 2014.</w:t>
+      </w:r>
+    </w:p>
+    <w:p>
+      <w:pPr>
+        <w:spacing w:line="360" w:lineRule="auto"/>
+        <w:rPr>
+          <w:color w:val="000000" w:themeColor="text1"/>
+        </w:rPr>
+      </w:pPr>
+      <w:r>
+        <w:rPr>
+          <w:b/>
+          <w:color w:val="000000" w:themeColor="text1"/>
+        </w:rPr>
+        <w:t>[10] A. Misra</w:t>
+      </w:r>
+      <w:r>
+        <w:rPr>
+          <w:color w:val="000000" w:themeColor="text1"/>
+        </w:rPr>
+        <w:t>, “Android security.” Boca Raton, FL: CRC Press, 2013.</w:t>
+      </w:r>
+    </w:p>
+    <w:p>
+      <w:pPr>
+        <w:spacing w:line="360" w:lineRule="auto"/>
+        <w:rPr>
+          <w:color w:val="000000" w:themeColor="text1"/>
+        </w:rPr>
+      </w:pPr>
+      <w:r>
+        <w:rPr>
+          <w:b/>
+          <w:color w:val="000000" w:themeColor="text1"/>
+        </w:rPr>
+        <w:t>[11] Absorb</w:t>
+      </w:r>
+      <w:r>
+        <w:rPr>
+          <w:color w:val="000000" w:themeColor="text1"/>
+        </w:rPr>
+        <w:t>, 'Absorb.ie', Absorb.ie, 2015. [Online]. Available: http://absorb.ie. [Accessed: 21- Oct- 2015].</w:t>
+      </w:r>
+    </w:p>
+    <w:p>
+      <w:pPr>
+        <w:rPr>
+          <w:sz w:val="24"/>
+          <w:szCs w:val="24"/>
+        </w:rPr>
+      </w:pPr>
+      <w:r>
+        <w:rPr>
+          <w:b/>
+          <w:sz w:val="24"/>
+          <w:szCs w:val="24"/>
+        </w:rPr>
+        <w:lastRenderedPageBreak/>
+        <w:t>[1</w:t>
+      </w:r>
+      <w:r>
+        <w:rPr>
+          <w:b/>
+          <w:sz w:val="24"/>
+          <w:szCs w:val="24"/>
+        </w:rPr>
+        <w:t>2</w:t>
+      </w:r>
+      <w:r>
+        <w:rPr>
+          <w:b/>
+          <w:sz w:val="24"/>
+          <w:szCs w:val="24"/>
+        </w:rPr>
+        <w:t>] J. Mathews</w:t>
       </w:r>
       <w:r>
         <w:rPr>
@@ -6997,7 +8580,7 @@
           <w:sz w:val="24"/>
           <w:szCs w:val="24"/>
         </w:rPr>
-        <w:t>[2</w:t>
+        <w:t>[13</w:t>
       </w:r>
       <w:r>
         <w:rPr>
@@ -7028,7 +8611,15 @@
           <w:sz w:val="24"/>
           <w:szCs w:val="24"/>
         </w:rPr>
-        <w:t>[3</w:t>
+        <w:t>[</w:t>
+      </w:r>
+      <w:r>
+        <w:rPr>
+          <w:b/>
+          <w:sz w:val="24"/>
+          <w:szCs w:val="24"/>
+        </w:rPr>
+        <w:t>14</w:t>
       </w:r>
       <w:r>
         <w:rPr>
@@ -7061,7 +8652,25 @@
           <w:sz w:val="24"/>
           <w:szCs w:val="24"/>
         </w:rPr>
-        <w:t xml:space="preserve"> [4]P. Race, S. Brown, J. Bull, A. Cann and E. Pawley</w:t>
+        <w:t xml:space="preserve"> [</w:t>
+      </w:r>
+      <w:r>
+        <w:rPr>
+          <w:rStyle w:val="selectable"/>
+          <w:b/>
+          <w:sz w:val="24"/>
+          <w:szCs w:val="24"/>
+        </w:rPr>
+        <w:t>15</w:t>
+      </w:r>
+      <w:r>
+        <w:rPr>
+          <w:rStyle w:val="selectable"/>
+          <w:b/>
+          <w:sz w:val="24"/>
+          <w:szCs w:val="24"/>
+        </w:rPr>
+        <w:t>]P. Race, S. Brown, J. Bull, A. Cann and E. Pawley</w:t>
       </w:r>
       <w:r>
         <w:rPr>
@@ -7103,7 +8712,15 @@
           <w:sz w:val="24"/>
           <w:szCs w:val="24"/>
         </w:rPr>
-        <w:t>[5] Multiplechoicequestionsservice.com</w:t>
+        <w:t>[16</w:t>
+      </w:r>
+      <w:r>
+        <w:rPr>
+          <w:b/>
+          <w:sz w:val="24"/>
+          <w:szCs w:val="24"/>
+        </w:rPr>
+        <w:t>] Multiplechoicequestionsservice.com</w:t>
       </w:r>
       <w:r>
         <w:rPr>
@@ -7140,7 +8757,15 @@
           <w:sz w:val="24"/>
           <w:szCs w:val="24"/>
         </w:rPr>
-        <w:t>[6]M. Christensen, Ph.D</w:t>
+        <w:t>[17</w:t>
+      </w:r>
+      <w:r>
+        <w:rPr>
+          <w:b/>
+          <w:sz w:val="24"/>
+          <w:szCs w:val="24"/>
+        </w:rPr>
+        <w:t>]M. Christensen, Ph.D</w:t>
       </w:r>
       <w:r>
         <w:rPr>
@@ -7163,7 +8788,23 @@
           <w:sz w:val="24"/>
           <w:szCs w:val="24"/>
         </w:rPr>
-        <w:t>[7]A. Miller, B. Imrie and K. Cox</w:t>
+        <w:t>[</w:t>
+      </w:r>
+      <w:r>
+        <w:rPr>
+          <w:b/>
+          <w:sz w:val="24"/>
+          <w:szCs w:val="24"/>
+        </w:rPr>
+        <w:t>18</w:t>
+      </w:r>
+      <w:r>
+        <w:rPr>
+          <w:b/>
+          <w:sz w:val="24"/>
+          <w:szCs w:val="24"/>
+        </w:rPr>
+        <w:t>]A. Miller, B. Imrie and K. Cox</w:t>
       </w:r>
       <w:r>
         <w:rPr>
@@ -7186,7 +8827,15 @@
           <w:sz w:val="24"/>
           <w:szCs w:val="24"/>
         </w:rPr>
-        <w:t>[8] Chiropractic Economics</w:t>
+        <w:t>[19</w:t>
+      </w:r>
+      <w:r>
+        <w:rPr>
+          <w:b/>
+          <w:sz w:val="24"/>
+          <w:szCs w:val="24"/>
+        </w:rPr>
+        <w:t>] Chiropractic Economics</w:t>
       </w:r>
       <w:r>
         <w:rPr>
@@ -7223,7 +8872,15 @@
           <w:sz w:val="24"/>
           <w:szCs w:val="24"/>
         </w:rPr>
-        <w:t>[9] David Jennings</w:t>
+        <w:t>[20</w:t>
+      </w:r>
+      <w:r>
+        <w:rPr>
+          <w:b/>
+          <w:sz w:val="24"/>
+          <w:szCs w:val="24"/>
+        </w:rPr>
+        <w:t>] David Jennings</w:t>
       </w:r>
       <w:r>
         <w:rPr>
@@ -7294,15 +8951,14 @@
       <w:pPr>
         <w:pStyle w:val="Heading2"/>
       </w:pPr>
-      <w:bookmarkStart w:id="52" w:name="_Toc435787534"/>
-      <w:r>
-        <w:t>2.7</w:t>
-      </w:r>
-      <w:r>
-        <w:tab/>
+      <w:bookmarkStart w:id="59" w:name="_Toc435787534"/>
+      <w:bookmarkStart w:id="60" w:name="_Toc444084304"/>
+      <w:r>
+        <w:lastRenderedPageBreak/>
         <w:t>Bibliography</w:t>
       </w:r>
-      <w:bookmarkEnd w:id="52"/>
+      <w:bookmarkEnd w:id="59"/>
+      <w:bookmarkEnd w:id="60"/>
     </w:p>
     <w:p>
       <w:pPr>
@@ -7473,211 +9129,6 @@
           <w:szCs w:val="24"/>
         </w:rPr>
         <w:t xml:space="preserve"> 'Multiple choice questiones as a tool for assessment in medical education', African Journals Online (AJOL), vol. 12, no. 1, 2012.</w:t>
-      </w:r>
-    </w:p>
-    <w:p>
-      <w:pPr>
-        <w:spacing w:line="360" w:lineRule="auto"/>
-        <w:rPr>
-          <w:color w:val="000000" w:themeColor="text1"/>
-        </w:rPr>
-      </w:pPr>
-    </w:p>
-    <w:p>
-      <w:pPr>
-        <w:pStyle w:val="Heading2"/>
-        <w:numPr>
-          <w:ilvl w:val="1"/>
-          <w:numId w:val="0"/>
-        </w:numPr>
-        <w:ind w:left="576" w:hanging="576"/>
-        <w:rPr>
-          <w:rFonts w:asciiTheme="minorHAnsi" w:eastAsiaTheme="minorHAnsi" w:hAnsiTheme="minorHAnsi" w:cstheme="minorBidi"/>
-          <w:sz w:val="22"/>
-          <w:szCs w:val="22"/>
-        </w:rPr>
-      </w:pPr>
-      <w:bookmarkStart w:id="53" w:name="_Toc437864638"/>
-      <w:bookmarkStart w:id="54" w:name="_Toc442973719"/>
-      <w:r>
-        <w:rPr>
-          <w:rFonts w:asciiTheme="minorHAnsi" w:eastAsiaTheme="minorHAnsi" w:hAnsiTheme="minorHAnsi" w:cstheme="minorBidi"/>
-          <w:sz w:val="22"/>
-          <w:szCs w:val="22"/>
-        </w:rPr>
-        <w:t>References</w:t>
-      </w:r>
-      <w:bookmarkEnd w:id="53"/>
-      <w:bookmarkEnd w:id="54"/>
-      <w:r>
-        <w:rPr>
-          <w:rFonts w:asciiTheme="minorHAnsi" w:eastAsiaTheme="minorHAnsi" w:hAnsiTheme="minorHAnsi" w:cstheme="minorBidi"/>
-          <w:sz w:val="22"/>
-          <w:szCs w:val="22"/>
-        </w:rPr>
-        <w:t xml:space="preserve"> </w:t>
-      </w:r>
-    </w:p>
-    <w:p>
-      <w:pPr>
-        <w:rPr>
-          <w:color w:val="000000" w:themeColor="text1"/>
-        </w:rPr>
-      </w:pPr>
-    </w:p>
-    <w:p>
-      <w:pPr>
-        <w:spacing w:line="360" w:lineRule="auto"/>
-        <w:rPr>
-          <w:color w:val="000000" w:themeColor="text1"/>
-        </w:rPr>
-      </w:pPr>
-      <w:r>
-        <w:rPr>
-          <w:color w:val="000000" w:themeColor="text1"/>
-        </w:rPr>
-        <w:t xml:space="preserve">[1] Driftwoodsoftware.com, 'Driftwood Software', 2015. [Online]. Available: http://www.driftwoodsoftware.com/quiznet.html. [Accessed: 21- Oct- 2015]. </w:t>
-      </w:r>
-    </w:p>
-    <w:p>
-      <w:pPr>
-        <w:spacing w:line="360" w:lineRule="auto"/>
-        <w:rPr>
-          <w:color w:val="000000" w:themeColor="text1"/>
-        </w:rPr>
-      </w:pPr>
-      <w:r>
-        <w:rPr>
-          <w:color w:val="000000" w:themeColor="text1"/>
-        </w:rPr>
-        <w:t xml:space="preserve">[2] QuizUp, 'QuizUp', 2015. [Online]. Available: https://www.quizup.com/en. [Accessed: 21- Oct- 2015]. </w:t>
-      </w:r>
-    </w:p>
-    <w:p>
-      <w:pPr>
-        <w:spacing w:line="360" w:lineRule="auto"/>
-        <w:rPr>
-          <w:color w:val="000000" w:themeColor="text1"/>
-        </w:rPr>
-      </w:pPr>
-      <w:r>
-        <w:rPr>
-          <w:color w:val="000000" w:themeColor="text1"/>
-        </w:rPr>
-        <w:t>[3] Apps.facebook.com, “Quiz on Facebook | Facebook”, 2015. [Online]. Available: https://apps.facebook.com/fb-quizzes/?ref=aw&amp;gclid=Cj0KEQjwqZKxBRDBkNmLt9DejNgBEiQAq8XWPl9BuKL-VuuJVTBNtN7fx9B1k0dwPn427aYd5BjdhaUaAlrX8P8HAQ. [Accessed: 19- Oct- 2015].</w:t>
-      </w:r>
-    </w:p>
-    <w:p>
-      <w:pPr>
-        <w:spacing w:line="360" w:lineRule="auto"/>
-        <w:rPr>
-          <w:color w:val="000000" w:themeColor="text1"/>
-        </w:rPr>
-      </w:pPr>
-      <w:r>
-        <w:rPr>
-          <w:color w:val="000000" w:themeColor="text1"/>
-        </w:rPr>
-        <w:t xml:space="preserve">[4] L. Dan Cheng and X. Wang, 'Mobile application tools for learning and quiz based on Android', 2013 IEEE 63rd Annual Conference International Council for Education Media (ICEM), 2013. </w:t>
-      </w:r>
-    </w:p>
-    <w:p>
-      <w:pPr>
-        <w:spacing w:line="360" w:lineRule="auto"/>
-        <w:rPr>
-          <w:color w:val="000000" w:themeColor="text1"/>
-        </w:rPr>
-      </w:pPr>
-      <w:r>
-        <w:rPr>
-          <w:color w:val="000000" w:themeColor="text1"/>
-        </w:rPr>
-        <w:t xml:space="preserve">[5] M. Murphy, “The busy coder's guide to advanced Android development.” United States: Commons Ware, 2011. </w:t>
-      </w:r>
-    </w:p>
-    <w:p>
-      <w:pPr>
-        <w:spacing w:line="360" w:lineRule="auto"/>
-        <w:rPr>
-          <w:color w:val="000000" w:themeColor="text1"/>
-        </w:rPr>
-      </w:pPr>
-      <w:r>
-        <w:rPr>
-          <w:color w:val="000000" w:themeColor="text1"/>
-        </w:rPr>
-        <w:t xml:space="preserve">[6] Lion Vision, “The Prototyping Model”. 2015. [Online-Image] Available:  http://www.lionvisionits.com/Development-Process.aspx. [Accessed: 21-Oct-2015]. </w:t>
-      </w:r>
-    </w:p>
-    <w:p>
-      <w:pPr>
-        <w:spacing w:line="360" w:lineRule="auto"/>
-        <w:rPr>
-          <w:color w:val="000000" w:themeColor="text1"/>
-        </w:rPr>
-      </w:pPr>
-      <w:r>
-        <w:rPr>
-          <w:color w:val="000000" w:themeColor="text1"/>
-        </w:rPr>
-        <w:lastRenderedPageBreak/>
-        <w:t xml:space="preserve">[7] Developer.android.com, 'Download Android Studio and SDK Tools | Android Developers', 2015. [Online]. Available: https://developer.android.com/sdk/index.html. [Accessed: 21- Oct- 2015]. </w:t>
-      </w:r>
-    </w:p>
-    <w:p>
-      <w:pPr>
-        <w:spacing w:line="360" w:lineRule="auto"/>
-        <w:rPr>
-          <w:color w:val="000000" w:themeColor="text1"/>
-        </w:rPr>
-      </w:pPr>
-      <w:r>
-        <w:rPr>
-          <w:color w:val="000000" w:themeColor="text1"/>
-        </w:rPr>
-        <w:t xml:space="preserve">[8]A. Highlights, 'Android 2.2 Platform Highlights | Android Developers', Developer.android.com, 2015. [Online]. Available: http://developer.android.com/about/versions/android-2.2-highlights.html. [Accessed: 21- Oct- 2015].  </w:t>
-      </w:r>
-    </w:p>
-    <w:p>
-      <w:pPr>
-        <w:spacing w:line="360" w:lineRule="auto"/>
-        <w:rPr>
-          <w:color w:val="000000" w:themeColor="text1"/>
-        </w:rPr>
-      </w:pPr>
-      <w:r>
-        <w:rPr>
-          <w:color w:val="000000" w:themeColor="text1"/>
-        </w:rPr>
-        <w:t>[9] J. Drake, Z. Lanier, C. Mulliner, P. Oliva, S. Ridley and G. Wicherski, “Android hacker's handbook.” Indianapolis, IN: Wiley, 2014.</w:t>
-      </w:r>
-    </w:p>
-    <w:p>
-      <w:pPr>
-        <w:spacing w:line="360" w:lineRule="auto"/>
-        <w:rPr>
-          <w:color w:val="000000" w:themeColor="text1"/>
-        </w:rPr>
-      </w:pPr>
-      <w:r>
-        <w:rPr>
-          <w:color w:val="000000" w:themeColor="text1"/>
-        </w:rPr>
-        <w:t>[10] A. Misra, “Android security.” Boca Raton, FL: CRC Press, 2013.</w:t>
-      </w:r>
-    </w:p>
-    <w:p>
-      <w:pPr>
-        <w:spacing w:line="360" w:lineRule="auto"/>
-        <w:rPr>
-          <w:color w:val="000000" w:themeColor="text1"/>
-        </w:rPr>
-      </w:pPr>
-      <w:r>
-        <w:rPr>
-          <w:color w:val="000000" w:themeColor="text1"/>
-        </w:rPr>
-        <w:t>[11] Absorb, 'Absorb.ie', Absorb.ie, 2015. [Online]. Available: http://absorb.ie. [Accessed: 21- Oct- 2015].</w:t>
       </w:r>
     </w:p>
     <w:p>
@@ -7740,7 +9191,6 @@
         <w:docPartUnique/>
       </w:docPartObj>
     </w:sdtPr>
-    <w:sdtEndPr/>
     <w:sdtContent>
       <w:sdt>
         <w:sdtPr>
@@ -7750,7 +9200,6 @@
             <w:docPartUnique/>
           </w:docPartObj>
         </w:sdtPr>
-        <w:sdtEndPr/>
         <w:sdtContent>
           <w:sdt>
             <w:sdtPr>
@@ -7866,7 +9315,7 @@
                   <w:rPr>
                     <w:noProof/>
                   </w:rPr>
-                  <w:t>22</w:t>
+                  <w:t>17</w:t>
                 </w:r>
                 <w:r>
                   <w:rPr>
@@ -8370,7 +9819,7 @@
   <w:abstractNum w:abstractNumId="2" w15:restartNumberingAfterBreak="0">
     <w:nsid w:val="2940343C"/>
     <w:multiLevelType w:val="multilevel"/>
-    <w:tmpl w:val="08090025"/>
+    <w:tmpl w:val="8D64AE10"/>
     <w:lvl w:ilvl="0">
       <w:start w:val="1"/>
       <w:numFmt w:val="decimal"/>
@@ -9330,9 +10779,10 @@
     <w:basedOn w:val="Normal"/>
     <w:next w:val="Normal"/>
     <w:link w:val="Heading1Char"/>
+    <w:autoRedefine/>
     <w:uiPriority w:val="9"/>
     <w:qFormat/>
-    <w:rsid w:val="005F0A6D"/>
+    <w:rsid w:val="00DD6BEE"/>
     <w:pPr>
       <w:keepNext/>
       <w:keepLines/>
@@ -9344,6 +10794,7 @@
     </w:pPr>
     <w:rPr>
       <w:rFonts w:asciiTheme="majorHAnsi" w:eastAsiaTheme="majorEastAsia" w:hAnsiTheme="majorHAnsi" w:cstheme="majorBidi"/>
+      <w:b/>
       <w:sz w:val="32"/>
       <w:szCs w:val="32"/>
     </w:rPr>
@@ -9353,10 +10804,11 @@
     <w:basedOn w:val="Normal"/>
     <w:next w:val="Normal"/>
     <w:link w:val="Heading2Char"/>
+    <w:autoRedefine/>
     <w:uiPriority w:val="9"/>
     <w:unhideWhenUsed/>
     <w:qFormat/>
-    <w:rsid w:val="005F0A6D"/>
+    <w:rsid w:val="00DD6BEE"/>
     <w:pPr>
       <w:keepNext/>
       <w:keepLines/>
@@ -9369,6 +10821,7 @@
     </w:pPr>
     <w:rPr>
       <w:rFonts w:asciiTheme="majorHAnsi" w:eastAsiaTheme="majorEastAsia" w:hAnsiTheme="majorHAnsi" w:cstheme="majorBidi"/>
+      <w:b/>
       <w:color w:val="000000" w:themeColor="text1"/>
       <w:sz w:val="26"/>
       <w:szCs w:val="26"/>
@@ -9379,10 +10832,11 @@
     <w:basedOn w:val="Normal"/>
     <w:next w:val="Normal"/>
     <w:link w:val="Heading3Char"/>
+    <w:autoRedefine/>
     <w:uiPriority w:val="9"/>
     <w:unhideWhenUsed/>
     <w:qFormat/>
-    <w:rsid w:val="005F0A6D"/>
+    <w:rsid w:val="0006038B"/>
     <w:pPr>
       <w:keepNext/>
       <w:keepLines/>
@@ -9395,6 +10849,7 @@
     </w:pPr>
     <w:rPr>
       <w:rFonts w:asciiTheme="majorHAnsi" w:eastAsiaTheme="majorEastAsia" w:hAnsiTheme="majorHAnsi" w:cstheme="majorBidi"/>
+      <w:b/>
       <w:color w:val="000000" w:themeColor="text1"/>
       <w:sz w:val="24"/>
       <w:szCs w:val="24"/>
@@ -9660,9 +11115,10 @@
     <w:basedOn w:val="DefaultParagraphFont"/>
     <w:link w:val="Heading1"/>
     <w:uiPriority w:val="9"/>
-    <w:rsid w:val="005F0A6D"/>
+    <w:rsid w:val="00DD6BEE"/>
     <w:rPr>
       <w:rFonts w:asciiTheme="majorHAnsi" w:eastAsiaTheme="majorEastAsia" w:hAnsiTheme="majorHAnsi" w:cstheme="majorBidi"/>
+      <w:b/>
       <w:sz w:val="32"/>
       <w:szCs w:val="32"/>
     </w:rPr>
@@ -9672,9 +11128,10 @@
     <w:basedOn w:val="DefaultParagraphFont"/>
     <w:link w:val="Heading2"/>
     <w:uiPriority w:val="9"/>
-    <w:rsid w:val="005F0A6D"/>
+    <w:rsid w:val="00DD6BEE"/>
     <w:rPr>
       <w:rFonts w:asciiTheme="majorHAnsi" w:eastAsiaTheme="majorEastAsia" w:hAnsiTheme="majorHAnsi" w:cstheme="majorBidi"/>
+      <w:b/>
       <w:color w:val="000000" w:themeColor="text1"/>
       <w:sz w:val="26"/>
       <w:szCs w:val="26"/>
@@ -9685,9 +11142,10 @@
     <w:basedOn w:val="DefaultParagraphFont"/>
     <w:link w:val="Heading3"/>
     <w:uiPriority w:val="9"/>
-    <w:rsid w:val="005F0A6D"/>
+    <w:rsid w:val="0006038B"/>
     <w:rPr>
       <w:rFonts w:asciiTheme="majorHAnsi" w:eastAsiaTheme="majorEastAsia" w:hAnsiTheme="majorHAnsi" w:cstheme="majorBidi"/>
+      <w:b/>
       <w:color w:val="000000" w:themeColor="text1"/>
       <w:sz w:val="24"/>
       <w:szCs w:val="24"/>
@@ -9911,6 +11369,19 @@
       </w:tblBorders>
     </w:tblPr>
   </w:style>
+  <w:style w:type="paragraph" w:styleId="TOC3">
+    <w:name w:val="toc 3"/>
+    <w:basedOn w:val="Normal"/>
+    <w:next w:val="Normal"/>
+    <w:autoRedefine/>
+    <w:uiPriority w:val="39"/>
+    <w:unhideWhenUsed/>
+    <w:rsid w:val="00F60D31"/>
+    <w:pPr>
+      <w:spacing w:after="100"/>
+      <w:ind w:left="440"/>
+    </w:pPr>
+  </w:style>
 </w:styles>
 </file>
 
@@ -10006,6 +11477,7 @@
     <w:rsid w:val="00516E0A"/>
     <w:rsid w:val="007C1D35"/>
     <w:rsid w:val="009F6DC6"/>
+    <w:rsid w:val="00F46BDB"/>
   </w:rsids>
   <m:mathPr>
     <m:mathFont m:val="Cambria Math"/>
@@ -10760,7 +12232,7 @@
 </file>
 
 <file path=customXml/itemProps2.xml><?xml version="1.0" encoding="utf-8"?>
-<ds:datastoreItem xmlns:ds="http://schemas.openxmlformats.org/officeDocument/2006/customXml" ds:itemID="{6AB8F45A-D394-48BA-AAC2-B7070671C72C}">
+<ds:datastoreItem xmlns:ds="http://schemas.openxmlformats.org/officeDocument/2006/customXml" ds:itemID="{7181DC0D-0E03-48F2-8DD3-0DF2AB568C3F}">
   <ds:schemaRefs>
     <ds:schemaRef ds:uri="http://schemas.openxmlformats.org/officeDocument/2006/bibliography"/>
   </ds:schemaRefs>

</xml_diff>